<commit_message>
report:sequencias e diagrama de classes
</commit_message>
<xml_diff>
--- a/REPORT e DIAGRAMAS/FINAL REPORT.docx
+++ b/REPORT e DIAGRAMAS/FINAL REPORT.docx
@@ -385,7 +385,15 @@
                                 <w:sz w:val="50"/>
                                 <w:szCs w:val="50"/>
                               </w:rPr>
-                              <w:t>Base de Dados de uma</w:t>
+                              <w:t xml:space="preserve">Base </w:t>
+                            </w:r>
+                            <w:r>
+                              <w:rPr>
+                                <w:color w:val="244061" w:themeColor="accent1" w:themeShade="80"/>
+                                <w:sz w:val="50"/>
+                                <w:szCs w:val="50"/>
+                              </w:rPr>
+                              <w:t>de Dados de uma</w:t>
                             </w:r>
                           </w:p>
                           <w:p>
@@ -4121,27 +4129,14 @@
       <w:r>
         <w:t xml:space="preserve">Menu </w:t>
       </w:r>
-      <w:r>
-        <w:fldChar w:fldCharType="begin"/>
-      </w:r>
-      <w:r>
-        <w:instrText xml:space="preserve"> SEQ Menu \* ARABIC </w:instrText>
-      </w:r>
-      <w:r>
-        <w:fldChar w:fldCharType="separate"/>
-      </w:r>
-      <w:r>
-        <w:rPr>
-          <w:noProof/>
-        </w:rPr>
-        <w:t>1</w:t>
-      </w:r>
-      <w:r>
-        <w:rPr>
-          <w:noProof/>
-        </w:rPr>
-        <w:fldChar w:fldCharType="end"/>
-      </w:r>
+      <w:fldSimple w:instr=" SEQ Menu \* ARABIC ">
+        <w:r>
+          <w:rPr>
+            <w:noProof/>
+          </w:rPr>
+          <w:t>1</w:t>
+        </w:r>
+      </w:fldSimple>
       <w:r>
         <w:t xml:space="preserve"> - </w:t>
       </w:r>
@@ -4221,27 +4216,14 @@
       <w:r>
         <w:t xml:space="preserve">Menu </w:t>
       </w:r>
-      <w:r>
-        <w:fldChar w:fldCharType="begin"/>
-      </w:r>
-      <w:r>
-        <w:instrText xml:space="preserve"> SEQ Menu \* ARABIC </w:instrText>
-      </w:r>
-      <w:r>
-        <w:fldChar w:fldCharType="separate"/>
-      </w:r>
-      <w:r>
-        <w:rPr>
-          <w:noProof/>
-        </w:rPr>
-        <w:t>2</w:t>
-      </w:r>
-      <w:r>
-        <w:rPr>
-          <w:noProof/>
-        </w:rPr>
-        <w:fldChar w:fldCharType="end"/>
-      </w:r>
+      <w:fldSimple w:instr=" SEQ Menu \* ARABIC ">
+        <w:r>
+          <w:rPr>
+            <w:noProof/>
+          </w:rPr>
+          <w:t>2</w:t>
+        </w:r>
+      </w:fldSimple>
       <w:r>
         <w:t xml:space="preserve"> - Efectuar Requesição</w:t>
       </w:r>
@@ -4324,27 +4306,14 @@
       <w:r>
         <w:t xml:space="preserve">Menu </w:t>
       </w:r>
-      <w:r>
-        <w:fldChar w:fldCharType="begin"/>
-      </w:r>
-      <w:r>
-        <w:instrText xml:space="preserve"> SEQ Menu \* ARABIC </w:instrText>
-      </w:r>
-      <w:r>
-        <w:fldChar w:fldCharType="separate"/>
-      </w:r>
-      <w:r>
-        <w:rPr>
-          <w:noProof/>
-        </w:rPr>
-        <w:t>3</w:t>
-      </w:r>
-      <w:r>
-        <w:rPr>
-          <w:noProof/>
-        </w:rPr>
-        <w:fldChar w:fldCharType="end"/>
-      </w:r>
+      <w:fldSimple w:instr=" SEQ Menu \* ARABIC ">
+        <w:r>
+          <w:rPr>
+            <w:noProof/>
+          </w:rPr>
+          <w:t>3</w:t>
+        </w:r>
+      </w:fldSimple>
       <w:r>
         <w:t xml:space="preserve"> - Procurar Documento</w:t>
       </w:r>
@@ -4411,27 +4380,14 @@
       <w:r>
         <w:t xml:space="preserve">Menu </w:t>
       </w:r>
-      <w:r>
-        <w:fldChar w:fldCharType="begin"/>
-      </w:r>
-      <w:r>
-        <w:instrText xml:space="preserve"> SEQ Menu \* ARABIC </w:instrText>
-      </w:r>
-      <w:r>
-        <w:fldChar w:fldCharType="separate"/>
-      </w:r>
-      <w:r>
-        <w:rPr>
-          <w:noProof/>
-        </w:rPr>
-        <w:t>4</w:t>
-      </w:r>
-      <w:r>
-        <w:rPr>
-          <w:noProof/>
-        </w:rPr>
-        <w:fldChar w:fldCharType="end"/>
-      </w:r>
+      <w:fldSimple w:instr=" SEQ Menu \* ARABIC ">
+        <w:r>
+          <w:rPr>
+            <w:noProof/>
+          </w:rPr>
+          <w:t>4</w:t>
+        </w:r>
+      </w:fldSimple>
       <w:r>
         <w:t xml:space="preserve"> - Devolver Requesição</w:t>
       </w:r>
@@ -4499,27 +4455,14 @@
       <w:r>
         <w:t xml:space="preserve">Menu </w:t>
       </w:r>
-      <w:r>
-        <w:fldChar w:fldCharType="begin"/>
-      </w:r>
-      <w:r>
-        <w:instrText xml:space="preserve"> SEQ Menu \* ARABIC </w:instrText>
-      </w:r>
-      <w:r>
-        <w:fldChar w:fldCharType="separate"/>
-      </w:r>
-      <w:r>
-        <w:rPr>
-          <w:noProof/>
-        </w:rPr>
-        <w:t>5</w:t>
-      </w:r>
-      <w:r>
-        <w:rPr>
-          <w:noProof/>
-        </w:rPr>
-        <w:fldChar w:fldCharType="end"/>
-      </w:r>
+      <w:fldSimple w:instr=" SEQ Menu \* ARABIC ">
+        <w:r>
+          <w:rPr>
+            <w:noProof/>
+          </w:rPr>
+          <w:t>5</w:t>
+        </w:r>
+      </w:fldSimple>
       <w:r>
         <w:t xml:space="preserve"> - Procurar e Inserir Empregados</w:t>
       </w:r>
@@ -4587,27 +4530,14 @@
       <w:r>
         <w:t xml:space="preserve">Menu </w:t>
       </w:r>
-      <w:r>
-        <w:fldChar w:fldCharType="begin"/>
-      </w:r>
-      <w:r>
-        <w:instrText xml:space="preserve"> SEQ Menu \* ARABIC </w:instrText>
-      </w:r>
-      <w:r>
-        <w:fldChar w:fldCharType="separate"/>
-      </w:r>
-      <w:r>
-        <w:rPr>
-          <w:noProof/>
-        </w:rPr>
-        <w:t>6</w:t>
-      </w:r>
-      <w:r>
-        <w:rPr>
-          <w:noProof/>
-        </w:rPr>
-        <w:fldChar w:fldCharType="end"/>
-      </w:r>
+      <w:fldSimple w:instr=" SEQ Menu \* ARABIC ">
+        <w:r>
+          <w:rPr>
+            <w:noProof/>
+          </w:rPr>
+          <w:t>6</w:t>
+        </w:r>
+      </w:fldSimple>
       <w:r>
         <w:t xml:space="preserve"> - Procurar e Inserir Leitores</w:t>
       </w:r>
@@ -4667,27 +4597,14 @@
       <w:r>
         <w:t xml:space="preserve">Menu </w:t>
       </w:r>
-      <w:r>
-        <w:fldChar w:fldCharType="begin"/>
-      </w:r>
-      <w:r>
-        <w:instrText xml:space="preserve"> SEQ Menu \* ARABIC </w:instrText>
-      </w:r>
-      <w:r>
-        <w:fldChar w:fldCharType="separate"/>
-      </w:r>
-      <w:r>
-        <w:rPr>
-          <w:noProof/>
-        </w:rPr>
-        <w:t>7</w:t>
-      </w:r>
-      <w:r>
-        <w:rPr>
-          <w:noProof/>
-        </w:rPr>
-        <w:fldChar w:fldCharType="end"/>
-      </w:r>
+      <w:fldSimple w:instr=" SEQ Menu \* ARABIC ">
+        <w:r>
+          <w:rPr>
+            <w:noProof/>
+          </w:rPr>
+          <w:t>7</w:t>
+        </w:r>
+      </w:fldSimple>
       <w:r>
         <w:t xml:space="preserve"> – Estatísticas</w:t>
       </w:r>
@@ -5252,10 +5169,73 @@
     </w:p>
     <w:p>
       <w:pPr>
+        <w:jc w:val="both"/>
+      </w:pPr>
+      <w:bookmarkStart w:id="22" w:name="_Toc281675966"/>
+      <w:r>
+        <w:t xml:space="preserve">As sequências possuem um papel importante na base de dados da livraria. Graças a estas, foi possível criar e assegurar ID’s únicos para cada entidade que os necessite. No caso da livraria foi usada a </w:t>
+      </w:r>
+      <w:r>
+        <w:rPr>
+          <w:i/>
+        </w:rPr>
+        <w:t xml:space="preserve">seq_id_pessoa </w:t>
+      </w:r>
+      <w:r>
+        <w:t xml:space="preserve">para a entidade pessoa, </w:t>
+      </w:r>
+      <w:r>
+        <w:rPr>
+          <w:i/>
+        </w:rPr>
+        <w:t>seq_id_document</w:t>
+      </w:r>
+      <w:r>
+        <w:t xml:space="preserve"> para os documentos, </w:t>
+      </w:r>
+      <w:r>
+        <w:rPr>
+          <w:i/>
+        </w:rPr>
+        <w:t xml:space="preserve">seq_id_aluguer </w:t>
+      </w:r>
+      <w:r>
+        <w:t xml:space="preserve">para os alugueres, </w:t>
+      </w:r>
+      <w:r>
+        <w:rPr>
+          <w:i/>
+        </w:rPr>
+        <w:t xml:space="preserve">seq_id_publisher </w:t>
+      </w:r>
+      <w:r>
+        <w:t xml:space="preserve">para as editoras, </w:t>
+      </w:r>
+      <w:r>
+        <w:rPr>
+          <w:i/>
+        </w:rPr>
+        <w:t>seq_id_author</w:t>
+      </w:r>
+      <w:r>
+        <w:t xml:space="preserve"> para os autores e finalmente </w:t>
+      </w:r>
+      <w:r>
+        <w:rPr>
+          <w:i/>
+        </w:rPr>
+        <w:t>seq_id_shelf</w:t>
+      </w:r>
+      <w:r>
+        <w:t xml:space="preserve"> para as prateleiras.</w:t>
+      </w:r>
+    </w:p>
+    <w:p>
+      <w:pPr>
         <w:pStyle w:val="Heading3"/>
       </w:pPr>
-      <w:bookmarkStart w:id="22" w:name="_Toc281675966"/>
-      <w:r>
+      <w:r>
+        <w:lastRenderedPageBreak/>
         <w:t>Vistas</w:t>
       </w:r>
       <w:bookmarkStart w:id="23" w:name="_Toc281675967"/>
@@ -5330,33 +5310,850 @@
         <w:rPr>
           <w:lang w:val="en-US"/>
         </w:rPr>
+        <w:t xml:space="preserve">PROCEDURE </w:t>
+      </w:r>
+      <w:proofErr w:type="spellStart"/>
+      <w:r>
+        <w:rPr>
+          <w:lang w:val="en-US"/>
+        </w:rPr>
+        <w:t>addEmployee</w:t>
+      </w:r>
+      <w:proofErr w:type="spellEnd"/>
+      <w:r>
+        <w:rPr>
+          <w:lang w:val="en-US"/>
+        </w:rPr>
+        <w:t xml:space="preserve"> </w:t>
+      </w:r>
+    </w:p>
+    <w:p>
+      <w:pPr>
+        <w:rPr>
+          <w:sz w:val="18"/>
+          <w:szCs w:val="18"/>
+          <w:lang w:val="en-US"/>
+        </w:rPr>
+      </w:pPr>
+      <w:proofErr w:type="gramStart"/>
+      <w:r>
+        <w:rPr>
+          <w:sz w:val="18"/>
+          <w:szCs w:val="18"/>
+          <w:lang w:val="en-US"/>
+        </w:rPr>
+        <w:t xml:space="preserve">( </w:t>
+      </w:r>
+      <w:proofErr w:type="spellStart"/>
+      <w:r>
+        <w:rPr>
+          <w:sz w:val="18"/>
+          <w:szCs w:val="18"/>
+          <w:lang w:val="en-US"/>
+        </w:rPr>
+        <w:t>nomePessoa</w:t>
+      </w:r>
+      <w:proofErr w:type="spellEnd"/>
+      <w:proofErr w:type="gramEnd"/>
+      <w:r>
+        <w:rPr>
+          <w:sz w:val="18"/>
+          <w:szCs w:val="18"/>
+          <w:lang w:val="en-US"/>
+        </w:rPr>
+        <w:t xml:space="preserve"> IN </w:t>
+      </w:r>
+      <w:proofErr w:type="spellStart"/>
+      <w:r>
+        <w:rPr>
+          <w:sz w:val="18"/>
+          <w:szCs w:val="18"/>
+          <w:lang w:val="en-US"/>
+        </w:rPr>
+        <w:t>Pessoa.nome_pessoa%type</w:t>
+      </w:r>
+      <w:proofErr w:type="spellEnd"/>
+      <w:r>
+        <w:rPr>
+          <w:sz w:val="18"/>
+          <w:szCs w:val="18"/>
+          <w:lang w:val="en-US"/>
+        </w:rPr>
+        <w:t xml:space="preserve">, </w:t>
+      </w:r>
+      <w:proofErr w:type="spellStart"/>
+      <w:r>
+        <w:rPr>
+          <w:sz w:val="18"/>
+          <w:szCs w:val="18"/>
+          <w:lang w:val="en-US"/>
+        </w:rPr>
+        <w:t>morada</w:t>
+      </w:r>
+      <w:proofErr w:type="spellEnd"/>
+      <w:r>
+        <w:rPr>
+          <w:sz w:val="18"/>
+          <w:szCs w:val="18"/>
+          <w:lang w:val="en-US"/>
+        </w:rPr>
+        <w:t xml:space="preserve"> IN </w:t>
+      </w:r>
+      <w:proofErr w:type="spellStart"/>
+      <w:r>
+        <w:rPr>
+          <w:sz w:val="18"/>
+          <w:szCs w:val="18"/>
+          <w:lang w:val="en-US"/>
+        </w:rPr>
+        <w:t>Pessoa.morada%type</w:t>
+      </w:r>
+      <w:proofErr w:type="spellEnd"/>
+      <w:r>
+        <w:rPr>
+          <w:sz w:val="18"/>
+          <w:szCs w:val="18"/>
+          <w:lang w:val="en-US"/>
+        </w:rPr>
+        <w:t>, bi IN NUMBER, data in date ,</w:t>
+      </w:r>
+      <w:proofErr w:type="spellStart"/>
+      <w:r>
+        <w:rPr>
+          <w:sz w:val="18"/>
+          <w:szCs w:val="18"/>
+          <w:lang w:val="en-US"/>
+        </w:rPr>
+        <w:t>telefone</w:t>
+      </w:r>
+      <w:proofErr w:type="spellEnd"/>
+      <w:r>
+        <w:rPr>
+          <w:sz w:val="18"/>
+          <w:szCs w:val="18"/>
+          <w:lang w:val="en-US"/>
+        </w:rPr>
+        <w:t xml:space="preserve"> IN NUMBER, email IN </w:t>
+      </w:r>
+      <w:proofErr w:type="spellStart"/>
+      <w:r>
+        <w:rPr>
+          <w:sz w:val="18"/>
+          <w:szCs w:val="18"/>
+          <w:lang w:val="en-US"/>
+        </w:rPr>
+        <w:t>Pessoa.e_mail%type</w:t>
+      </w:r>
+      <w:proofErr w:type="spellEnd"/>
+      <w:r>
+        <w:rPr>
+          <w:sz w:val="18"/>
+          <w:szCs w:val="18"/>
+          <w:lang w:val="en-US"/>
+        </w:rPr>
+        <w:t xml:space="preserve">, password IN </w:t>
+      </w:r>
+      <w:proofErr w:type="spellStart"/>
+      <w:r>
+        <w:rPr>
+          <w:sz w:val="18"/>
+          <w:szCs w:val="18"/>
+          <w:lang w:val="en-US"/>
+        </w:rPr>
+        <w:t>Autenticacao.password%type</w:t>
+      </w:r>
+      <w:proofErr w:type="spellEnd"/>
+      <w:r>
+        <w:rPr>
+          <w:sz w:val="18"/>
+          <w:szCs w:val="18"/>
+          <w:lang w:val="en-US"/>
+        </w:rPr>
+        <w:t xml:space="preserve">, </w:t>
+      </w:r>
+      <w:proofErr w:type="spellStart"/>
+      <w:r>
+        <w:rPr>
+          <w:sz w:val="18"/>
+          <w:szCs w:val="18"/>
+          <w:lang w:val="en-US"/>
+        </w:rPr>
+        <w:t>returnValue</w:t>
+      </w:r>
+      <w:proofErr w:type="spellEnd"/>
+      <w:r>
+        <w:rPr>
+          <w:sz w:val="18"/>
+          <w:szCs w:val="18"/>
+          <w:lang w:val="en-US"/>
+        </w:rPr>
+        <w:t xml:space="preserve"> OUT INTEGER)</w:t>
+      </w:r>
+    </w:p>
+    <w:p>
+      <w:pPr>
+        <w:rPr>
+          <w:lang w:val="en-US"/>
+        </w:rPr>
+      </w:pPr>
+    </w:p>
+    <w:p>
+      <w:pPr>
+        <w:pStyle w:val="Heading5"/>
+        <w:rPr>
+          <w:lang w:val="en-US"/>
+        </w:rPr>
+      </w:pPr>
+      <w:r>
+        <w:rPr>
+          <w:lang w:val="en-US"/>
+        </w:rPr>
+        <w:t xml:space="preserve">PROCEDURE </w:t>
+      </w:r>
+      <w:proofErr w:type="spellStart"/>
+      <w:r>
+        <w:rPr>
+          <w:lang w:val="en-US"/>
+        </w:rPr>
+        <w:t>addReader</w:t>
+      </w:r>
+      <w:proofErr w:type="spellEnd"/>
+      <w:r>
+        <w:rPr>
+          <w:lang w:val="en-US"/>
+        </w:rPr>
+        <w:t xml:space="preserve"> </w:t>
+      </w:r>
+    </w:p>
+    <w:p>
+      <w:pPr>
+        <w:rPr>
+          <w:sz w:val="18"/>
+          <w:szCs w:val="18"/>
+          <w:lang w:val="en-US"/>
+        </w:rPr>
+      </w:pPr>
+      <w:proofErr w:type="gramStart"/>
+      <w:r>
+        <w:rPr>
+          <w:sz w:val="18"/>
+          <w:szCs w:val="18"/>
+          <w:lang w:val="en-US"/>
+        </w:rPr>
+        <w:t xml:space="preserve">( </w:t>
+      </w:r>
+      <w:proofErr w:type="spellStart"/>
+      <w:r>
+        <w:rPr>
+          <w:sz w:val="18"/>
+          <w:szCs w:val="18"/>
+          <w:lang w:val="en-US"/>
+        </w:rPr>
+        <w:t>nomePessoa</w:t>
+      </w:r>
+      <w:proofErr w:type="spellEnd"/>
+      <w:proofErr w:type="gramEnd"/>
+      <w:r>
+        <w:rPr>
+          <w:sz w:val="18"/>
+          <w:szCs w:val="18"/>
+          <w:lang w:val="en-US"/>
+        </w:rPr>
+        <w:t xml:space="preserve"> IN </w:t>
+      </w:r>
+      <w:proofErr w:type="spellStart"/>
+      <w:r>
+        <w:rPr>
+          <w:sz w:val="18"/>
+          <w:szCs w:val="18"/>
+          <w:lang w:val="en-US"/>
+        </w:rPr>
+        <w:t>Pessoa.nome_pessoa%type</w:t>
+      </w:r>
+      <w:proofErr w:type="spellEnd"/>
+      <w:r>
+        <w:rPr>
+          <w:sz w:val="18"/>
+          <w:szCs w:val="18"/>
+          <w:lang w:val="en-US"/>
+        </w:rPr>
+        <w:t xml:space="preserve">, </w:t>
+      </w:r>
+      <w:proofErr w:type="spellStart"/>
+      <w:r>
+        <w:rPr>
+          <w:sz w:val="18"/>
+          <w:szCs w:val="18"/>
+          <w:lang w:val="en-US"/>
+        </w:rPr>
+        <w:t>morada</w:t>
+      </w:r>
+      <w:proofErr w:type="spellEnd"/>
+      <w:r>
+        <w:rPr>
+          <w:sz w:val="18"/>
+          <w:szCs w:val="18"/>
+          <w:lang w:val="en-US"/>
+        </w:rPr>
+        <w:t xml:space="preserve"> IN </w:t>
+      </w:r>
+      <w:proofErr w:type="spellStart"/>
+      <w:r>
+        <w:rPr>
+          <w:sz w:val="18"/>
+          <w:szCs w:val="18"/>
+          <w:lang w:val="en-US"/>
+        </w:rPr>
+        <w:t>Pessoa.morada%type</w:t>
+      </w:r>
+      <w:proofErr w:type="spellEnd"/>
+      <w:r>
+        <w:rPr>
+          <w:sz w:val="18"/>
+          <w:szCs w:val="18"/>
+          <w:lang w:val="en-US"/>
+        </w:rPr>
+        <w:t>, bi IN NUMBER, data IN date ,</w:t>
+      </w:r>
+      <w:proofErr w:type="spellStart"/>
+      <w:r>
+        <w:rPr>
+          <w:sz w:val="18"/>
+          <w:szCs w:val="18"/>
+          <w:lang w:val="en-US"/>
+        </w:rPr>
+        <w:t>telefone</w:t>
+      </w:r>
+      <w:proofErr w:type="spellEnd"/>
+      <w:r>
+        <w:rPr>
+          <w:sz w:val="18"/>
+          <w:szCs w:val="18"/>
+          <w:lang w:val="en-US"/>
+        </w:rPr>
+        <w:t xml:space="preserve"> IN NUMBER, email IN </w:t>
+      </w:r>
+      <w:proofErr w:type="spellStart"/>
+      <w:r>
+        <w:rPr>
+          <w:sz w:val="18"/>
+          <w:szCs w:val="18"/>
+          <w:lang w:val="en-US"/>
+        </w:rPr>
+        <w:t>Pessoa.e_mail%type</w:t>
+      </w:r>
+      <w:proofErr w:type="spellEnd"/>
+      <w:r>
+        <w:rPr>
+          <w:sz w:val="18"/>
+          <w:szCs w:val="18"/>
+          <w:lang w:val="en-US"/>
+        </w:rPr>
+        <w:t xml:space="preserve">, </w:t>
+      </w:r>
+      <w:proofErr w:type="spellStart"/>
+      <w:r>
+        <w:rPr>
+          <w:sz w:val="18"/>
+          <w:szCs w:val="18"/>
+          <w:lang w:val="en-US"/>
+        </w:rPr>
+        <w:t>returnValue</w:t>
+      </w:r>
+      <w:proofErr w:type="spellEnd"/>
+      <w:r>
+        <w:rPr>
+          <w:sz w:val="18"/>
+          <w:szCs w:val="18"/>
+          <w:lang w:val="en-US"/>
+        </w:rPr>
+        <w:t xml:space="preserve"> OUT INTEGER)</w:t>
+      </w:r>
+    </w:p>
+    <w:p>
+      <w:pPr>
+        <w:rPr>
+          <w:lang w:val="en-US"/>
+        </w:rPr>
+      </w:pPr>
+    </w:p>
+    <w:p>
+      <w:pPr>
+        <w:jc w:val="both"/>
+      </w:pPr>
+      <w:r>
+        <w:t xml:space="preserve">Os procedimentos apresentados em cima, são responsáveis pelo adicionar de leitores e funcionários à base de dados. Ambos recebem como parâmetros os atributos da Pessoa: nome da pessoam, morada, número de bi, data de nascimento, telefone e e-mail. Contudo, como no caso dos funcionários estes necessitam de uma </w:t>
+      </w:r>
+      <w:r>
+        <w:rPr>
+          <w:i/>
+        </w:rPr>
+        <w:t>password</w:t>
+      </w:r>
+      <w:r>
+        <w:t xml:space="preserve"> para lhes conceder acesso ao sistema, o procedimento addEmployee necessita também de receber este parâmetro.</w:t>
+      </w:r>
+    </w:p>
+    <w:p>
+      <w:pPr>
+        <w:jc w:val="both"/>
+      </w:pPr>
+      <w:r>
+        <w:t xml:space="preserve">Em ambas as situações, caso ocorra algum impedimento no decorrer dos procedimentos, através da variável do tipo de saída </w:t>
+      </w:r>
+      <w:r>
+        <w:rPr>
+          <w:i/>
+        </w:rPr>
+        <w:t>returnValue</w:t>
+      </w:r>
+      <w:r>
+        <w:t xml:space="preserve">, os procedimentos podem devolver -1 ao ser levantada a excepção </w:t>
+      </w:r>
+      <w:r>
+        <w:rPr>
+          <w:i/>
+        </w:rPr>
+        <w:t xml:space="preserve">DUP_VAL_ON_INDEX </w:t>
+      </w:r>
+      <w:r>
+        <w:t>por já existir uma pessoa com esse mesmo número de BI ou podem devolver -2 no caso de surgirem outros problemas inexperados.</w:t>
+      </w:r>
+    </w:p>
+    <w:p/>
+    <w:p>
+      <w:pPr>
+        <w:pStyle w:val="Heading5"/>
+        <w:rPr>
+          <w:lang w:val="en-US"/>
+        </w:rPr>
+      </w:pPr>
+      <w:r>
+        <w:rPr>
+          <w:lang w:val="en-US"/>
+        </w:rPr>
+        <w:t xml:space="preserve">PROCEDURE </w:t>
+      </w:r>
+      <w:proofErr w:type="spellStart"/>
+      <w:r>
+        <w:rPr>
+          <w:lang w:val="en-US"/>
+        </w:rPr>
+        <w:t>updateReader</w:t>
+      </w:r>
+      <w:proofErr w:type="spellEnd"/>
+    </w:p>
+    <w:p>
+      <w:pPr>
+        <w:rPr>
+          <w:sz w:val="18"/>
+          <w:szCs w:val="18"/>
+          <w:lang w:val="en-US"/>
+        </w:rPr>
+      </w:pPr>
+      <w:r>
+        <w:rPr>
+          <w:sz w:val="18"/>
+          <w:szCs w:val="18"/>
+          <w:lang w:val="en-US"/>
+        </w:rPr>
+        <w:t xml:space="preserve"> (</w:t>
+      </w:r>
+      <w:proofErr w:type="spellStart"/>
+      <w:proofErr w:type="gramStart"/>
+      <w:r>
+        <w:rPr>
+          <w:sz w:val="18"/>
+          <w:szCs w:val="18"/>
+          <w:lang w:val="en-US"/>
+        </w:rPr>
+        <w:t>nomePessoa</w:t>
+      </w:r>
+      <w:proofErr w:type="spellEnd"/>
+      <w:proofErr w:type="gramEnd"/>
+      <w:r>
+        <w:rPr>
+          <w:sz w:val="18"/>
+          <w:szCs w:val="18"/>
+          <w:lang w:val="en-US"/>
+        </w:rPr>
+        <w:t xml:space="preserve"> IN </w:t>
+      </w:r>
+      <w:proofErr w:type="spellStart"/>
+      <w:r>
+        <w:rPr>
+          <w:sz w:val="18"/>
+          <w:szCs w:val="18"/>
+          <w:lang w:val="en-US"/>
+        </w:rPr>
+        <w:t>Pessoa.nome_pessoa%type</w:t>
+      </w:r>
+      <w:proofErr w:type="spellEnd"/>
+      <w:r>
+        <w:rPr>
+          <w:sz w:val="18"/>
+          <w:szCs w:val="18"/>
+          <w:lang w:val="en-US"/>
+        </w:rPr>
+        <w:t xml:space="preserve">, </w:t>
+      </w:r>
+      <w:proofErr w:type="spellStart"/>
+      <w:r>
+        <w:rPr>
+          <w:sz w:val="18"/>
+          <w:szCs w:val="18"/>
+          <w:lang w:val="en-US"/>
+        </w:rPr>
+        <w:t>pmorada</w:t>
+      </w:r>
+      <w:proofErr w:type="spellEnd"/>
+      <w:r>
+        <w:rPr>
+          <w:sz w:val="18"/>
+          <w:szCs w:val="18"/>
+          <w:lang w:val="en-US"/>
+        </w:rPr>
+        <w:t xml:space="preserve"> IN </w:t>
+      </w:r>
+      <w:proofErr w:type="spellStart"/>
+      <w:r>
+        <w:rPr>
+          <w:sz w:val="18"/>
+          <w:szCs w:val="18"/>
+          <w:lang w:val="en-US"/>
+        </w:rPr>
+        <w:t>Pessoa.morada%type</w:t>
+      </w:r>
+      <w:proofErr w:type="spellEnd"/>
+      <w:r>
+        <w:rPr>
+          <w:sz w:val="18"/>
+          <w:szCs w:val="18"/>
+          <w:lang w:val="en-US"/>
+        </w:rPr>
+        <w:t xml:space="preserve">, </w:t>
+      </w:r>
+      <w:proofErr w:type="spellStart"/>
+      <w:r>
+        <w:rPr>
+          <w:sz w:val="18"/>
+          <w:szCs w:val="18"/>
+          <w:lang w:val="en-US"/>
+        </w:rPr>
+        <w:t>pbi</w:t>
+      </w:r>
+      <w:proofErr w:type="spellEnd"/>
+      <w:r>
+        <w:rPr>
+          <w:sz w:val="18"/>
+          <w:szCs w:val="18"/>
+          <w:lang w:val="en-US"/>
+        </w:rPr>
+        <w:t xml:space="preserve"> IN NUMBER, </w:t>
+      </w:r>
+      <w:proofErr w:type="spellStart"/>
+      <w:r>
+        <w:rPr>
+          <w:sz w:val="18"/>
+          <w:szCs w:val="18"/>
+          <w:lang w:val="en-US"/>
+        </w:rPr>
+        <w:t>varData</w:t>
+      </w:r>
+      <w:proofErr w:type="spellEnd"/>
+      <w:r>
+        <w:rPr>
+          <w:sz w:val="18"/>
+          <w:szCs w:val="18"/>
+          <w:lang w:val="en-US"/>
+        </w:rPr>
+        <w:t xml:space="preserve"> IN DATE ,</w:t>
+      </w:r>
+      <w:proofErr w:type="spellStart"/>
+      <w:r>
+        <w:rPr>
+          <w:sz w:val="18"/>
+          <w:szCs w:val="18"/>
+          <w:lang w:val="en-US"/>
+        </w:rPr>
+        <w:t>ptelefone</w:t>
+      </w:r>
+      <w:proofErr w:type="spellEnd"/>
+      <w:r>
+        <w:rPr>
+          <w:sz w:val="18"/>
+          <w:szCs w:val="18"/>
+          <w:lang w:val="en-US"/>
+        </w:rPr>
+        <w:t xml:space="preserve"> IN NUMBER, email IN </w:t>
+      </w:r>
+      <w:proofErr w:type="spellStart"/>
+      <w:r>
+        <w:rPr>
+          <w:sz w:val="18"/>
+          <w:szCs w:val="18"/>
+          <w:lang w:val="en-US"/>
+        </w:rPr>
+        <w:t>Pessoa.e_mail%type</w:t>
+      </w:r>
+      <w:proofErr w:type="spellEnd"/>
+      <w:r>
+        <w:rPr>
+          <w:sz w:val="18"/>
+          <w:szCs w:val="18"/>
+          <w:lang w:val="en-US"/>
+        </w:rPr>
+        <w:t xml:space="preserve">, </w:t>
+      </w:r>
+      <w:proofErr w:type="spellStart"/>
+      <w:r>
+        <w:rPr>
+          <w:sz w:val="18"/>
+          <w:szCs w:val="18"/>
+          <w:lang w:val="en-US"/>
+        </w:rPr>
+        <w:t>returnValue</w:t>
+      </w:r>
+      <w:proofErr w:type="spellEnd"/>
+      <w:r>
+        <w:rPr>
+          <w:sz w:val="18"/>
+          <w:szCs w:val="18"/>
+          <w:lang w:val="en-US"/>
+        </w:rPr>
+        <w:t xml:space="preserve"> OUT INTEGER) </w:t>
+      </w:r>
+    </w:p>
+    <w:p>
+      <w:pPr>
+        <w:pStyle w:val="Heading5"/>
+        <w:rPr>
+          <w:lang w:val="en-US"/>
+        </w:rPr>
+      </w:pPr>
+      <w:r>
+        <w:rPr>
+          <w:lang w:val="en-US"/>
+        </w:rPr>
+        <w:t xml:space="preserve">PROCEDURE </w:t>
+      </w:r>
+      <w:proofErr w:type="spellStart"/>
+      <w:r>
+        <w:rPr>
+          <w:lang w:val="en-US"/>
+        </w:rPr>
+        <w:t>updateEmployee</w:t>
+      </w:r>
+      <w:proofErr w:type="spellEnd"/>
+    </w:p>
+    <w:p>
+      <w:pPr>
+        <w:rPr>
+          <w:sz w:val="18"/>
+          <w:szCs w:val="18"/>
+          <w:lang w:val="en-US"/>
+        </w:rPr>
+      </w:pPr>
+      <w:r>
+        <w:rPr>
+          <w:sz w:val="18"/>
+          <w:szCs w:val="18"/>
+          <w:lang w:val="en-US"/>
+        </w:rPr>
+        <w:t>(</w:t>
+      </w:r>
+      <w:proofErr w:type="spellStart"/>
+      <w:proofErr w:type="gramStart"/>
+      <w:r>
+        <w:rPr>
+          <w:sz w:val="18"/>
+          <w:szCs w:val="18"/>
+          <w:lang w:val="en-US"/>
+        </w:rPr>
+        <w:t>nomePessoa</w:t>
+      </w:r>
+      <w:proofErr w:type="spellEnd"/>
+      <w:proofErr w:type="gramEnd"/>
+      <w:r>
+        <w:rPr>
+          <w:sz w:val="18"/>
+          <w:szCs w:val="18"/>
+          <w:lang w:val="en-US"/>
+        </w:rPr>
+        <w:t xml:space="preserve"> IN </w:t>
+      </w:r>
+      <w:proofErr w:type="spellStart"/>
+      <w:r>
+        <w:rPr>
+          <w:sz w:val="18"/>
+          <w:szCs w:val="18"/>
+          <w:lang w:val="en-US"/>
+        </w:rPr>
+        <w:t>Pessoa.nome_pessoa%type</w:t>
+      </w:r>
+      <w:proofErr w:type="spellEnd"/>
+      <w:r>
+        <w:rPr>
+          <w:sz w:val="18"/>
+          <w:szCs w:val="18"/>
+          <w:lang w:val="en-US"/>
+        </w:rPr>
+        <w:t xml:space="preserve">, </w:t>
+      </w:r>
+      <w:proofErr w:type="spellStart"/>
+      <w:r>
+        <w:rPr>
+          <w:sz w:val="18"/>
+          <w:szCs w:val="18"/>
+          <w:lang w:val="en-US"/>
+        </w:rPr>
+        <w:t>pmorada</w:t>
+      </w:r>
+      <w:proofErr w:type="spellEnd"/>
+      <w:r>
+        <w:rPr>
+          <w:sz w:val="18"/>
+          <w:szCs w:val="18"/>
+          <w:lang w:val="en-US"/>
+        </w:rPr>
+        <w:t xml:space="preserve"> IN </w:t>
+      </w:r>
+      <w:proofErr w:type="spellStart"/>
+      <w:r>
+        <w:rPr>
+          <w:sz w:val="18"/>
+          <w:szCs w:val="18"/>
+          <w:lang w:val="en-US"/>
+        </w:rPr>
+        <w:t>Pessoa.morada%type</w:t>
+      </w:r>
+      <w:proofErr w:type="spellEnd"/>
+      <w:r>
+        <w:rPr>
+          <w:sz w:val="18"/>
+          <w:szCs w:val="18"/>
+          <w:lang w:val="en-US"/>
+        </w:rPr>
+        <w:t xml:space="preserve">, </w:t>
+      </w:r>
+      <w:proofErr w:type="spellStart"/>
+      <w:r>
+        <w:rPr>
+          <w:sz w:val="18"/>
+          <w:szCs w:val="18"/>
+          <w:lang w:val="en-US"/>
+        </w:rPr>
+        <w:t>pbi</w:t>
+      </w:r>
+      <w:proofErr w:type="spellEnd"/>
+      <w:r>
+        <w:rPr>
+          <w:sz w:val="18"/>
+          <w:szCs w:val="18"/>
+          <w:lang w:val="en-US"/>
+        </w:rPr>
+        <w:t xml:space="preserve"> IN NUMBER, </w:t>
+      </w:r>
+      <w:proofErr w:type="spellStart"/>
+      <w:r>
+        <w:rPr>
+          <w:sz w:val="18"/>
+          <w:szCs w:val="18"/>
+          <w:lang w:val="en-US"/>
+        </w:rPr>
+        <w:t>varData</w:t>
+      </w:r>
+      <w:proofErr w:type="spellEnd"/>
+      <w:r>
+        <w:rPr>
+          <w:sz w:val="18"/>
+          <w:szCs w:val="18"/>
+          <w:lang w:val="en-US"/>
+        </w:rPr>
+        <w:t xml:space="preserve"> IN DATE ,</w:t>
+      </w:r>
+      <w:proofErr w:type="spellStart"/>
+      <w:r>
+        <w:rPr>
+          <w:sz w:val="18"/>
+          <w:szCs w:val="18"/>
+          <w:lang w:val="en-US"/>
+        </w:rPr>
+        <w:t>ptelefone</w:t>
+      </w:r>
+      <w:proofErr w:type="spellEnd"/>
+      <w:r>
+        <w:rPr>
+          <w:sz w:val="18"/>
+          <w:szCs w:val="18"/>
+          <w:lang w:val="en-US"/>
+        </w:rPr>
+        <w:t xml:space="preserve"> IN NUMBER, email IN </w:t>
+      </w:r>
+      <w:proofErr w:type="spellStart"/>
+      <w:r>
+        <w:rPr>
+          <w:sz w:val="18"/>
+          <w:szCs w:val="18"/>
+          <w:lang w:val="en-US"/>
+        </w:rPr>
+        <w:t>Pessoa.e_mail%type</w:t>
+      </w:r>
+      <w:proofErr w:type="spellEnd"/>
+      <w:r>
+        <w:rPr>
+          <w:sz w:val="18"/>
+          <w:szCs w:val="18"/>
+          <w:lang w:val="en-US"/>
+        </w:rPr>
+        <w:t xml:space="preserve">, </w:t>
+      </w:r>
+      <w:proofErr w:type="spellStart"/>
+      <w:r>
+        <w:rPr>
+          <w:sz w:val="18"/>
+          <w:szCs w:val="18"/>
+          <w:lang w:val="en-US"/>
+        </w:rPr>
+        <w:t>returnValue</w:t>
+      </w:r>
+      <w:proofErr w:type="spellEnd"/>
+      <w:r>
+        <w:rPr>
+          <w:sz w:val="18"/>
+          <w:szCs w:val="18"/>
+          <w:lang w:val="en-US"/>
+        </w:rPr>
+        <w:t xml:space="preserve"> OUT INTEGER)</w:t>
+      </w:r>
+    </w:p>
+    <w:p>
+      <w:pPr>
+        <w:rPr>
+          <w:lang w:val="en-US"/>
+        </w:rPr>
+      </w:pPr>
+    </w:p>
+    <w:p>
+      <w:pPr>
+        <w:jc w:val="both"/>
+      </w:pPr>
+      <w:r>
+        <w:t>Os procedimentos apresentados são bastante id</w:t>
+      </w:r>
+      <w:r>
+        <w:t xml:space="preserve">ênticos entre si e são também idênticos aos respectivos procedimentos acima descritos para adicionar funcionários e leitores. </w:t>
+      </w:r>
+      <w:r>
+        <w:t xml:space="preserve">O funcionamento destes passo por simplesmente verificar se existe a pessoa através do número de BI e fazer o update aos campos respectivos. </w:t>
+      </w:r>
+      <w:r>
+        <w:t xml:space="preserve">Apesar da sua semelhança existem pequenas diferenças no que toca a valores de retorno e nos parâmetros. Começando por estes últimos, no caso dos funcionários estes necessitam de um parâmetro extra para receber um possível alteração de password. Relativamente aos valores de retorno, devolvem -1 se não </w:t>
+      </w:r>
+      <w:r>
         <w:lastRenderedPageBreak/>
-        <w:t xml:space="preserve">PROCEDURE addEmployee </w:t>
-      </w:r>
-    </w:p>
-    <w:p>
-      <w:pPr>
-        <w:rPr>
-          <w:sz w:val="18"/>
-          <w:szCs w:val="18"/>
-          <w:lang w:val="en-US"/>
-        </w:rPr>
-      </w:pPr>
-      <w:r>
-        <w:rPr>
-          <w:sz w:val="18"/>
-          <w:szCs w:val="18"/>
-          <w:lang w:val="en-US"/>
-        </w:rPr>
-        <w:t>( nomePessoa IN Pessoa.nome_pessoa%type, morada IN Pessoa.morada%type, bi IN NUMBER, data in date ,telefone IN NUMBER, email IN Pessoa.e_mail%type, password IN Autenticacao.password%type, returnValue OUT INTEGER)</w:t>
-      </w:r>
-    </w:p>
-    <w:p>
-      <w:pPr>
-        <w:rPr>
-          <w:lang w:val="en-US"/>
-        </w:rPr>
-      </w:pPr>
+        <w:t>tiverem sido encontradas pessoas com o ID fornecido ao levantarem a excepção NO_DATA_FOUND e devolvem -2 se surgirem outros imprevistos.</w:t>
+      </w:r>
     </w:p>
     <w:p>
       <w:pPr>
@@ -5369,863 +6166,2039 @@
         <w:rPr>
           <w:lang w:val="en-US"/>
         </w:rPr>
-        <w:t xml:space="preserve">PROCEDURE addReader </w:t>
-      </w:r>
-    </w:p>
-    <w:p>
-      <w:pPr>
-        <w:rPr>
-          <w:sz w:val="18"/>
-          <w:szCs w:val="18"/>
-          <w:lang w:val="en-US"/>
-        </w:rPr>
-      </w:pPr>
-      <w:r>
-        <w:rPr>
-          <w:sz w:val="18"/>
-          <w:szCs w:val="18"/>
-          <w:lang w:val="en-US"/>
-        </w:rPr>
-        <w:t>( nomePessoa IN Pessoa.nome_pessoa%type, morada IN Pessoa.morada%type, bi IN NUMBER, data IN date ,telefone IN NUMBER, email IN Pessoa.e_mail%type, returnValue OUT INTEGER)</w:t>
-      </w:r>
-    </w:p>
-    <w:p>
-      <w:pPr>
-        <w:rPr>
-          <w:lang w:val="en-US"/>
-        </w:rPr>
-      </w:pPr>
-    </w:p>
-    <w:p>
-      <w:pPr>
-        <w:jc w:val="both"/>
-      </w:pPr>
-      <w:r>
-        <w:t xml:space="preserve">Os procedimentos apresentados em cima, são responsáveis pelo adicionar de leitores e funcionários à base de dados. Ambos recebem como parâmetros os atributos da Pessoa: nome da pessoam, morada, número de bi, data de nascimento, telefone e e-mail. Contudo, como no caso dos funcionários estes necessitam de uma </w:t>
+        <w:t xml:space="preserve">PROCEDURE </w:t>
+      </w:r>
+      <w:proofErr w:type="spellStart"/>
+      <w:r>
+        <w:rPr>
+          <w:lang w:val="en-US"/>
+        </w:rPr>
+        <w:t>fireEmployee</w:t>
+      </w:r>
+      <w:proofErr w:type="spellEnd"/>
+    </w:p>
+    <w:p>
+      <w:pPr>
+        <w:jc w:val="both"/>
+        <w:rPr>
+          <w:sz w:val="18"/>
+          <w:szCs w:val="18"/>
+          <w:lang w:val="en-US"/>
+        </w:rPr>
+      </w:pPr>
+      <w:r>
+        <w:rPr>
+          <w:sz w:val="18"/>
+          <w:szCs w:val="18"/>
+          <w:lang w:val="en-US"/>
+        </w:rPr>
+        <w:t>(</w:t>
+      </w:r>
+      <w:proofErr w:type="spellStart"/>
+      <w:proofErr w:type="gramStart"/>
+      <w:r>
+        <w:rPr>
+          <w:sz w:val="18"/>
+          <w:szCs w:val="18"/>
+          <w:lang w:val="en-US"/>
+        </w:rPr>
+        <w:t>biFuncionario</w:t>
+      </w:r>
+      <w:proofErr w:type="spellEnd"/>
+      <w:proofErr w:type="gramEnd"/>
+      <w:r>
+        <w:rPr>
+          <w:sz w:val="18"/>
+          <w:szCs w:val="18"/>
+          <w:lang w:val="en-US"/>
+        </w:rPr>
+        <w:t xml:space="preserve"> IN </w:t>
+      </w:r>
+      <w:proofErr w:type="spellStart"/>
+      <w:r>
+        <w:rPr>
+          <w:sz w:val="18"/>
+          <w:szCs w:val="18"/>
+          <w:lang w:val="en-US"/>
+        </w:rPr>
+        <w:t>Pessoa.id_pessoa%type</w:t>
+      </w:r>
+      <w:proofErr w:type="spellEnd"/>
+      <w:r>
+        <w:rPr>
+          <w:sz w:val="18"/>
+          <w:szCs w:val="18"/>
+          <w:lang w:val="en-US"/>
+        </w:rPr>
+        <w:t xml:space="preserve">, </w:t>
+      </w:r>
+      <w:proofErr w:type="spellStart"/>
+      <w:r>
+        <w:rPr>
+          <w:sz w:val="18"/>
+          <w:szCs w:val="18"/>
+          <w:lang w:val="en-US"/>
+        </w:rPr>
+        <w:t>retVal</w:t>
+      </w:r>
+      <w:proofErr w:type="spellEnd"/>
+      <w:r>
+        <w:rPr>
+          <w:sz w:val="18"/>
+          <w:szCs w:val="18"/>
+          <w:lang w:val="en-US"/>
+        </w:rPr>
+        <w:t xml:space="preserve"> OUT INTEGER)</w:t>
+      </w:r>
+    </w:p>
+    <w:p>
+      <w:pPr>
+        <w:jc w:val="both"/>
+      </w:pPr>
+      <w:r>
+        <w:t xml:space="preserve">Para finalizar os procedimentos que operatam directamente sobre a entidade </w:t>
       </w:r>
       <w:r>
         <w:rPr>
           <w:i/>
         </w:rPr>
-        <w:t>password</w:t>
-      </w:r>
-      <w:r>
-        <w:t xml:space="preserve"> para lhes conceder acesso ao sistema, o procedimento addEmployee necessita também de receber este parâmetro.</w:t>
-      </w:r>
-    </w:p>
-    <w:p>
-      <w:pPr>
-        <w:jc w:val="both"/>
-      </w:pPr>
-      <w:r>
-        <w:t xml:space="preserve">Em ambas as situações, caso ocorra algum impedimento no decorrer dos procedimentos, através da variável do tipo de saída </w:t>
+        <w:t>pessoa</w:t>
+      </w:r>
+      <w:r>
+        <w:t xml:space="preserve"> (Funcionário e Leitor), existe </w:t>
+      </w:r>
+      <w:r>
+        <w:t xml:space="preserve">ainda um procedimento responsável pelo despedimento dos empregados. </w:t>
+      </w:r>
+      <w:r>
+        <w:t xml:space="preserve">Um despedimento na verdade, é o funcionário possuir uma data de saída. Desta forma, o procedimento começa por verificar novamente se existe um funcionário com aquele ID. Se não existir é levantada uma excepção </w:t>
       </w:r>
       <w:r>
         <w:rPr>
           <w:i/>
         </w:rPr>
+        <w:t>NO_DATA_FOUND</w:t>
+      </w:r>
+      <w:r>
+        <w:t xml:space="preserve"> e é devolvido -1. Caso existe mas a data de saída do funcionário não se encontrar vazia, então significa que este já foi despedido e como tá devolve -3. Por fim o procedimento devolve -2 para reportar outro tipo de erros.</w:t>
+      </w:r>
+    </w:p>
+    <w:p>
+      <w:pPr>
+        <w:jc w:val="both"/>
+      </w:pPr>
+    </w:p>
+    <w:p>
+      <w:pPr>
+        <w:jc w:val="both"/>
+      </w:pPr>
+      <w:r>
+        <w:t>Finda a análise dos procedimentos directamente relacionados com a entidade Pessoa, passemos então aos documentos.</w:t>
+      </w:r>
+    </w:p>
+    <w:p>
+      <w:pPr>
+        <w:pStyle w:val="Heading5"/>
+        <w:rPr>
+          <w:lang w:val="en-US"/>
+        </w:rPr>
+      </w:pPr>
+      <w:r>
+        <w:rPr>
+          <w:lang w:val="en-US"/>
+        </w:rPr>
+        <w:t xml:space="preserve">PROCEDURE </w:t>
+      </w:r>
+      <w:proofErr w:type="spellStart"/>
+      <w:r>
+        <w:rPr>
+          <w:lang w:val="en-US"/>
+        </w:rPr>
+        <w:t>addDocument</w:t>
+      </w:r>
+      <w:proofErr w:type="spellEnd"/>
+      <w:r>
+        <w:rPr>
+          <w:lang w:val="en-US"/>
+        </w:rPr>
+        <w:t xml:space="preserve"> </w:t>
+      </w:r>
+    </w:p>
+    <w:p>
+      <w:pPr>
+        <w:jc w:val="both"/>
+        <w:rPr>
+          <w:sz w:val="18"/>
+          <w:szCs w:val="18"/>
+          <w:lang w:val="en-US"/>
+        </w:rPr>
+      </w:pPr>
+      <w:r>
+        <w:rPr>
+          <w:sz w:val="18"/>
+          <w:szCs w:val="18"/>
+          <w:lang w:val="en-US"/>
+        </w:rPr>
+        <w:t xml:space="preserve">( </w:t>
+      </w:r>
+      <w:proofErr w:type="spellStart"/>
+      <w:r>
+        <w:rPr>
+          <w:sz w:val="18"/>
+          <w:szCs w:val="18"/>
+          <w:lang w:val="en-US"/>
+        </w:rPr>
+        <w:t>Aut</w:t>
+      </w:r>
+      <w:proofErr w:type="spellEnd"/>
+      <w:r>
+        <w:rPr>
+          <w:sz w:val="18"/>
+          <w:szCs w:val="18"/>
+          <w:lang w:val="en-US"/>
+        </w:rPr>
+        <w:t xml:space="preserve"> IN </w:t>
+      </w:r>
+      <w:proofErr w:type="spellStart"/>
+      <w:r>
+        <w:rPr>
+          <w:sz w:val="18"/>
+          <w:szCs w:val="18"/>
+          <w:lang w:val="en-US"/>
+        </w:rPr>
+        <w:t>AUTOR.NOME_AUTOR%type</w:t>
+      </w:r>
+      <w:proofErr w:type="spellEnd"/>
+      <w:r>
+        <w:rPr>
+          <w:sz w:val="18"/>
+          <w:szCs w:val="18"/>
+          <w:lang w:val="en-US"/>
+        </w:rPr>
+        <w:t xml:space="preserve">, Edi IN </w:t>
+      </w:r>
+      <w:proofErr w:type="spellStart"/>
+      <w:r>
+        <w:rPr>
+          <w:sz w:val="18"/>
+          <w:szCs w:val="18"/>
+          <w:lang w:val="en-US"/>
+        </w:rPr>
+        <w:t>EDITORA.NOME_EDITORA%type</w:t>
+      </w:r>
+      <w:proofErr w:type="spellEnd"/>
+      <w:r>
+        <w:rPr>
+          <w:sz w:val="18"/>
+          <w:szCs w:val="18"/>
+          <w:lang w:val="en-US"/>
+        </w:rPr>
+        <w:t xml:space="preserve">, gen IN </w:t>
+      </w:r>
+      <w:proofErr w:type="spellStart"/>
+      <w:r>
+        <w:rPr>
+          <w:sz w:val="18"/>
+          <w:szCs w:val="18"/>
+          <w:lang w:val="en-US"/>
+        </w:rPr>
+        <w:t>PRATELEIRA.GENERO%type</w:t>
+      </w:r>
+      <w:proofErr w:type="spellEnd"/>
+      <w:r>
+        <w:rPr>
+          <w:sz w:val="18"/>
+          <w:szCs w:val="18"/>
+          <w:lang w:val="en-US"/>
+        </w:rPr>
+        <w:t xml:space="preserve">, pages IN </w:t>
+      </w:r>
+      <w:proofErr w:type="spellStart"/>
+      <w:r>
+        <w:rPr>
+          <w:sz w:val="18"/>
+          <w:szCs w:val="18"/>
+          <w:lang w:val="en-US"/>
+        </w:rPr>
+        <w:t>PUBLICACAO.PAGINAS%type</w:t>
+      </w:r>
+      <w:proofErr w:type="spellEnd"/>
+      <w:r>
+        <w:rPr>
+          <w:sz w:val="18"/>
+          <w:szCs w:val="18"/>
+          <w:lang w:val="en-US"/>
+        </w:rPr>
+        <w:t xml:space="preserve">, </w:t>
+      </w:r>
+      <w:proofErr w:type="spellStart"/>
+      <w:r>
+        <w:rPr>
+          <w:sz w:val="18"/>
+          <w:szCs w:val="18"/>
+          <w:lang w:val="en-US"/>
+        </w:rPr>
+        <w:t>descri</w:t>
+      </w:r>
+      <w:proofErr w:type="spellEnd"/>
+      <w:r>
+        <w:rPr>
+          <w:sz w:val="18"/>
+          <w:szCs w:val="18"/>
+          <w:lang w:val="en-US"/>
+        </w:rPr>
+        <w:t xml:space="preserve"> IN </w:t>
+      </w:r>
+      <w:proofErr w:type="spellStart"/>
+      <w:r>
+        <w:rPr>
+          <w:sz w:val="18"/>
+          <w:szCs w:val="18"/>
+          <w:lang w:val="en-US"/>
+        </w:rPr>
+        <w:t>PUBLICACAO.DESCRICAO%type</w:t>
+      </w:r>
+      <w:proofErr w:type="spellEnd"/>
+      <w:r>
+        <w:rPr>
+          <w:sz w:val="18"/>
+          <w:szCs w:val="18"/>
+          <w:lang w:val="en-US"/>
+        </w:rPr>
+        <w:t xml:space="preserve">, </w:t>
+      </w:r>
+      <w:r>
+        <w:rPr>
+          <w:sz w:val="18"/>
+          <w:szCs w:val="18"/>
+          <w:lang w:val="en-US"/>
+        </w:rPr>
+        <w:tab/>
+      </w:r>
+      <w:proofErr w:type="spellStart"/>
+      <w:r>
+        <w:rPr>
+          <w:sz w:val="18"/>
+          <w:szCs w:val="18"/>
+          <w:lang w:val="en-US"/>
+        </w:rPr>
+        <w:t>varData</w:t>
+      </w:r>
+      <w:proofErr w:type="spellEnd"/>
+      <w:r>
+        <w:rPr>
+          <w:sz w:val="18"/>
+          <w:szCs w:val="18"/>
+          <w:lang w:val="en-US"/>
+        </w:rPr>
+        <w:t xml:space="preserve"> IN </w:t>
+      </w:r>
+      <w:proofErr w:type="spellStart"/>
+      <w:r>
+        <w:rPr>
+          <w:sz w:val="18"/>
+          <w:szCs w:val="18"/>
+          <w:lang w:val="en-US"/>
+        </w:rPr>
+        <w:t>PUBLICACAO.DATA%type</w:t>
+      </w:r>
+      <w:proofErr w:type="spellEnd"/>
+      <w:r>
+        <w:rPr>
+          <w:sz w:val="18"/>
+          <w:szCs w:val="18"/>
+          <w:lang w:val="en-US"/>
+        </w:rPr>
+        <w:t xml:space="preserve">, </w:t>
+      </w:r>
+      <w:proofErr w:type="spellStart"/>
+      <w:r>
+        <w:rPr>
+          <w:sz w:val="18"/>
+          <w:szCs w:val="18"/>
+          <w:lang w:val="en-US"/>
+        </w:rPr>
+        <w:t>nome</w:t>
+      </w:r>
+      <w:proofErr w:type="spellEnd"/>
+      <w:r>
+        <w:rPr>
+          <w:sz w:val="18"/>
+          <w:szCs w:val="18"/>
+          <w:lang w:val="en-US"/>
+        </w:rPr>
+        <w:t xml:space="preserve"> IN </w:t>
+      </w:r>
+      <w:proofErr w:type="spellStart"/>
+      <w:r>
+        <w:rPr>
+          <w:sz w:val="18"/>
+          <w:szCs w:val="18"/>
+          <w:lang w:val="en-US"/>
+        </w:rPr>
+        <w:t>PUBLICACAO.NOME_DOC%type</w:t>
+      </w:r>
+      <w:proofErr w:type="spellEnd"/>
+      <w:r>
+        <w:rPr>
+          <w:sz w:val="18"/>
+          <w:szCs w:val="18"/>
+          <w:lang w:val="en-US"/>
+        </w:rPr>
+        <w:t xml:space="preserve">, total IN </w:t>
+      </w:r>
+      <w:proofErr w:type="spellStart"/>
+      <w:r>
+        <w:rPr>
+          <w:sz w:val="18"/>
+          <w:szCs w:val="18"/>
+          <w:lang w:val="en-US"/>
+        </w:rPr>
+        <w:t>PUBLICACAO.TOTAL%type</w:t>
+      </w:r>
+      <w:proofErr w:type="spellEnd"/>
+      <w:r>
+        <w:rPr>
+          <w:sz w:val="18"/>
+          <w:szCs w:val="18"/>
+          <w:lang w:val="en-US"/>
+        </w:rPr>
+        <w:t xml:space="preserve">, </w:t>
+      </w:r>
+      <w:proofErr w:type="spellStart"/>
+      <w:r>
+        <w:rPr>
+          <w:sz w:val="18"/>
+          <w:szCs w:val="18"/>
+          <w:lang w:val="en-US"/>
+        </w:rPr>
+        <w:t>retVal</w:t>
+      </w:r>
+      <w:proofErr w:type="spellEnd"/>
+      <w:r>
+        <w:rPr>
+          <w:sz w:val="18"/>
+          <w:szCs w:val="18"/>
+          <w:lang w:val="en-US"/>
+        </w:rPr>
+        <w:t xml:space="preserve"> OUT INTEGER)</w:t>
+      </w:r>
+    </w:p>
+    <w:p>
+      <w:pPr>
+        <w:jc w:val="both"/>
+        <w:rPr>
+          <w:sz w:val="18"/>
+          <w:szCs w:val="18"/>
+          <w:lang w:val="en-US"/>
+        </w:rPr>
+      </w:pPr>
+    </w:p>
+    <w:p>
+      <w:pPr>
+        <w:jc w:val="both"/>
+      </w:pPr>
+      <w:r>
+        <w:t xml:space="preserve">O procedimento responsável pelo adicionar de novos documentos </w:t>
+      </w:r>
+      <w:r>
+        <w:t>é algo complexo, razão pela qual iremos por partes.</w:t>
+      </w:r>
+    </w:p>
+    <w:p>
+      <w:pPr>
+        <w:jc w:val="both"/>
+      </w:pPr>
+      <w:r>
+        <w:t xml:space="preserve">Numa primeira fase, analisamos se o autor do documento introduzido já existe na nossa base de dados. Se por alguma razão esta pesquisa devolver mais do que um resultado, significa que algo de errado aconteceu na base de dados pois não podem existir autores com nomes iguais. Numa situação deste tipo é devolvido -1 pela variável de saída </w:t>
+      </w:r>
+      <w:r>
+        <w:rPr>
+          <w:i/>
+        </w:rPr>
+        <w:t>retVal.</w:t>
+      </w:r>
+      <w:r>
+        <w:t xml:space="preserve"> Se não existir nenhum autor, inserimos um novo com o nome fornecido por parâmetro e associamos-lhe um ID recorrendo à sequência </w:t>
+      </w:r>
+      <w:r>
+        <w:rPr>
+          <w:i/>
+        </w:rPr>
+        <w:t>seq_id_author</w:t>
+      </w:r>
+      <w:r>
+        <w:t>.</w:t>
+      </w:r>
+    </w:p>
+    <w:p>
+      <w:pPr>
+        <w:jc w:val="both"/>
+      </w:pPr>
+      <w:r>
+        <w:t xml:space="preserve">Tendo registado o autor passamos à segunda fase relativa ao armazenamento do documento. </w:t>
+      </w:r>
+      <w:r>
+        <w:t xml:space="preserve">Recorrendo à função </w:t>
+      </w:r>
+      <w:r>
+        <w:rPr>
+          <w:i/>
+        </w:rPr>
+        <w:t>getPrateleira</w:t>
+      </w:r>
+      <w:r>
+        <w:rPr>
+          <w:i/>
+        </w:rPr>
+        <w:t xml:space="preserve"> </w:t>
+      </w:r>
+      <w:r>
+        <w:t>é feita uma análise que nos indica se existem prateleiras para aquele género e com espaço suficiente contíguo para o número de cópias introduzidas. Se não existirem prateleiras, é criada uma nova prateleira com um tamanho mínimo de cem espaços ou então se ainda não for suficiente é criada uma prateleira especial com o número de cópias do documento mais um espaço de manobra de dez elementos. Estas novas prateleiras ficam associadas a um novo ID obtido pela sequência seq_id_shelf.</w:t>
+      </w:r>
+    </w:p>
+    <w:p>
+      <w:pPr>
+        <w:jc w:val="both"/>
+      </w:pPr>
+      <w:r>
+        <w:t xml:space="preserve">Após termos a questão do armazenamento e do autor tratadas é necessário verificar se a editora introduzida já existe. Para isso recorre-se à função </w:t>
+      </w:r>
+      <w:r>
+        <w:rPr>
+          <w:i/>
+        </w:rPr>
+        <w:t>getEditora</w:t>
+      </w:r>
+      <w:r>
+        <w:t xml:space="preserve">. Novamente, se a editora não existir procedemos da mesma forma que para o autor. Criamos uma nova associada também a um ID proveniente da sequência </w:t>
+      </w:r>
+      <w:r>
+        <w:rPr>
+          <w:i/>
+        </w:rPr>
+        <w:t>seq_id_publisher</w:t>
+      </w:r>
+      <w:r>
+        <w:t>.</w:t>
+      </w:r>
+    </w:p>
+    <w:p>
+      <w:pPr>
+        <w:jc w:val="both"/>
+      </w:pPr>
+      <w:r>
+        <w:t xml:space="preserve">Estando finalmente reunidos quase todos os elementos exigidos, é obtido um ID para associar ao documento da sequência </w:t>
+      </w:r>
+      <w:r>
+        <w:rPr>
+          <w:i/>
+        </w:rPr>
+        <w:t xml:space="preserve">seq_id_document, </w:t>
+      </w:r>
+      <w:r>
+        <w:t xml:space="preserve">e este é inserido na tabela PUBLICACAO e é feito o </w:t>
+      </w:r>
+      <w:r>
+        <w:rPr>
+          <w:i/>
+        </w:rPr>
+        <w:t>update</w:t>
+      </w:r>
+      <w:r>
+        <w:t xml:space="preserve"> à ocupação da prateleira obtida anteriormente.</w:t>
+      </w:r>
+    </w:p>
+    <w:p>
+      <w:pPr>
+        <w:jc w:val="both"/>
+      </w:pPr>
+      <w:r>
+        <w:lastRenderedPageBreak/>
+        <w:t xml:space="preserve">Com a existência de várias inserções relativas aos documentos, editoras e prateleiras, existe a segurança de que é retornado também o valor -1 em caso de ser levantada a excepção </w:t>
+      </w:r>
+      <w:r>
+        <w:rPr>
+          <w:i/>
+        </w:rPr>
+        <w:t>DUP_VAL_ON_INDEX</w:t>
+      </w:r>
+      <w:r>
+        <w:t>, e -2 para os restantes erros.</w:t>
+      </w:r>
+    </w:p>
+    <w:p>
+      <w:pPr>
+        <w:jc w:val="both"/>
+      </w:pPr>
+    </w:p>
+    <w:p>
+      <w:pPr>
+        <w:pStyle w:val="Heading5"/>
+        <w:rPr>
+          <w:lang w:val="en-US"/>
+        </w:rPr>
+      </w:pPr>
+      <w:r>
+        <w:rPr>
+          <w:lang w:val="en-US"/>
+        </w:rPr>
+        <w:t xml:space="preserve">PROCEDURE </w:t>
+      </w:r>
+      <w:proofErr w:type="spellStart"/>
+      <w:r>
+        <w:rPr>
+          <w:lang w:val="en-US"/>
+        </w:rPr>
+        <w:t>addCopyDocument</w:t>
+      </w:r>
+      <w:proofErr w:type="spellEnd"/>
+    </w:p>
+    <w:p>
+      <w:pPr>
+        <w:jc w:val="both"/>
+        <w:rPr>
+          <w:sz w:val="18"/>
+          <w:szCs w:val="18"/>
+          <w:lang w:val="en-US"/>
+        </w:rPr>
+      </w:pPr>
+      <w:r>
+        <w:rPr>
+          <w:sz w:val="18"/>
+          <w:szCs w:val="18"/>
+          <w:lang w:val="en-US"/>
+        </w:rPr>
+        <w:t>(</w:t>
+      </w:r>
+      <w:proofErr w:type="spellStart"/>
+      <w:proofErr w:type="gramStart"/>
+      <w:r>
+        <w:rPr>
+          <w:sz w:val="18"/>
+          <w:szCs w:val="18"/>
+          <w:lang w:val="en-US"/>
+        </w:rPr>
+        <w:t>idDoc</w:t>
+      </w:r>
+      <w:proofErr w:type="spellEnd"/>
+      <w:proofErr w:type="gramEnd"/>
+      <w:r>
+        <w:rPr>
+          <w:sz w:val="18"/>
+          <w:szCs w:val="18"/>
+          <w:lang w:val="en-US"/>
+        </w:rPr>
+        <w:t xml:space="preserve"> IN </w:t>
+      </w:r>
+      <w:proofErr w:type="spellStart"/>
+      <w:r>
+        <w:rPr>
+          <w:sz w:val="18"/>
+          <w:szCs w:val="18"/>
+          <w:lang w:val="en-US"/>
+        </w:rPr>
+        <w:t>PUBLICACAO.ID_DOC%type</w:t>
+      </w:r>
+      <w:proofErr w:type="spellEnd"/>
+      <w:r>
+        <w:rPr>
+          <w:sz w:val="18"/>
+          <w:szCs w:val="18"/>
+          <w:lang w:val="en-US"/>
+        </w:rPr>
+        <w:t xml:space="preserve">, </w:t>
+      </w:r>
+      <w:proofErr w:type="spellStart"/>
+      <w:r>
+        <w:rPr>
+          <w:sz w:val="18"/>
+          <w:szCs w:val="18"/>
+          <w:lang w:val="en-US"/>
+        </w:rPr>
+        <w:t>novos</w:t>
+      </w:r>
+      <w:proofErr w:type="spellEnd"/>
+      <w:r>
+        <w:rPr>
+          <w:sz w:val="18"/>
+          <w:szCs w:val="18"/>
+          <w:lang w:val="en-US"/>
+        </w:rPr>
+        <w:t xml:space="preserve"> IN </w:t>
+      </w:r>
+      <w:proofErr w:type="spellStart"/>
+      <w:r>
+        <w:rPr>
+          <w:sz w:val="18"/>
+          <w:szCs w:val="18"/>
+          <w:lang w:val="en-US"/>
+        </w:rPr>
+        <w:t>PUBLICACAO.TOTAL%type</w:t>
+      </w:r>
+      <w:proofErr w:type="spellEnd"/>
+      <w:r>
+        <w:rPr>
+          <w:sz w:val="18"/>
+          <w:szCs w:val="18"/>
+          <w:lang w:val="en-US"/>
+        </w:rPr>
+        <w:t xml:space="preserve">, </w:t>
+      </w:r>
+      <w:proofErr w:type="spellStart"/>
+      <w:r>
+        <w:rPr>
+          <w:sz w:val="18"/>
+          <w:szCs w:val="18"/>
+          <w:lang w:val="en-US"/>
+        </w:rPr>
+        <w:t>retVal</w:t>
+      </w:r>
+      <w:proofErr w:type="spellEnd"/>
+      <w:r>
+        <w:rPr>
+          <w:sz w:val="18"/>
+          <w:szCs w:val="18"/>
+          <w:lang w:val="en-US"/>
+        </w:rPr>
+        <w:t xml:space="preserve"> OUT NUMBER)</w:t>
+      </w:r>
+    </w:p>
+    <w:p>
+      <w:r>
+        <w:t xml:space="preserve">Numa biblioteca, é normal que determinados livros sejam requesitados mais frequentemente. </w:t>
+      </w:r>
+      <w:r>
+        <w:t xml:space="preserve">Como tal, poderá ser necessário reforçar o seu </w:t>
+      </w:r>
+      <w:r>
+        <w:rPr>
+          <w:i/>
+        </w:rPr>
+        <w:t>stock</w:t>
+      </w:r>
+      <w:r>
+        <w:t xml:space="preserve">. É neste âmbito que surge o procedimento responsável por adicionar cópias. Embora este seja extretamente simples, o procedimento está seguro pelo </w:t>
+      </w:r>
+      <w:r>
+        <w:rPr>
+          <w:i/>
+        </w:rPr>
+        <w:t>trigger</w:t>
+      </w:r>
+      <w:r>
+        <w:t xml:space="preserve"> </w:t>
+      </w:r>
+      <w:r>
+        <w:rPr>
+          <w:i/>
+        </w:rPr>
+        <w:t>checkShelfs</w:t>
+      </w:r>
+      <w:r>
+        <w:t xml:space="preserve"> responsável pela organização das prateleiras. Desta forma, este procedimento é apenas responsável por fazer o update das quantidades totais e disponíveis da tabela PUBLICACAO, de acordo o número de cópias passadas como parâmetro.</w:t>
+      </w:r>
+    </w:p>
+    <w:p>
+      <w:r>
+        <w:t xml:space="preserve">Em caso de as cópias não corresponderem a nenhum livro existente na base de dados ocorre a excepção </w:t>
+      </w:r>
+      <w:r>
+        <w:rPr>
+          <w:i/>
+        </w:rPr>
+        <w:t>NO_DATA_FOUND</w:t>
+      </w:r>
+      <w:r>
+        <w:t xml:space="preserve"> e é devolvido o valor -1. Para outros erros é devolvido -2 e em caso de sucesso 0.</w:t>
+      </w:r>
+    </w:p>
+    <w:p/>
+    <w:p>
+      <w:pPr>
+        <w:pStyle w:val="Heading5"/>
+        <w:rPr>
+          <w:lang w:val="en-US"/>
+        </w:rPr>
+      </w:pPr>
+      <w:r>
+        <w:rPr>
+          <w:lang w:val="en-US"/>
+        </w:rPr>
+        <w:t xml:space="preserve">PROCEDURE </w:t>
+      </w:r>
+      <w:proofErr w:type="spellStart"/>
+      <w:r>
+        <w:rPr>
+          <w:lang w:val="en-US"/>
+        </w:rPr>
+        <w:t>removeCopyDocument</w:t>
+      </w:r>
+      <w:proofErr w:type="spellEnd"/>
+    </w:p>
+    <w:p>
+      <w:pPr>
+        <w:rPr>
+          <w:sz w:val="18"/>
+          <w:szCs w:val="18"/>
+          <w:lang w:val="en-US"/>
+        </w:rPr>
+      </w:pPr>
+      <w:r>
+        <w:rPr>
+          <w:sz w:val="18"/>
+          <w:szCs w:val="18"/>
+          <w:lang w:val="en-US"/>
+        </w:rPr>
+        <w:t>(</w:t>
+      </w:r>
+      <w:proofErr w:type="spellStart"/>
+      <w:proofErr w:type="gramStart"/>
+      <w:r>
+        <w:rPr>
+          <w:sz w:val="18"/>
+          <w:szCs w:val="18"/>
+          <w:lang w:val="en-US"/>
+        </w:rPr>
+        <w:t>idDoc</w:t>
+      </w:r>
+      <w:proofErr w:type="spellEnd"/>
+      <w:proofErr w:type="gramEnd"/>
+      <w:r>
+        <w:rPr>
+          <w:sz w:val="18"/>
+          <w:szCs w:val="18"/>
+          <w:lang w:val="en-US"/>
+        </w:rPr>
+        <w:t xml:space="preserve"> IN </w:t>
+      </w:r>
+      <w:proofErr w:type="spellStart"/>
+      <w:r>
+        <w:rPr>
+          <w:sz w:val="18"/>
+          <w:szCs w:val="18"/>
+          <w:lang w:val="en-US"/>
+        </w:rPr>
+        <w:t>PUBLICACAO.ID_DOC%type</w:t>
+      </w:r>
+      <w:proofErr w:type="spellEnd"/>
+      <w:r>
+        <w:rPr>
+          <w:sz w:val="18"/>
+          <w:szCs w:val="18"/>
+          <w:lang w:val="en-US"/>
+        </w:rPr>
+        <w:t xml:space="preserve">, </w:t>
+      </w:r>
+      <w:proofErr w:type="spellStart"/>
+      <w:r>
+        <w:rPr>
+          <w:sz w:val="18"/>
+          <w:szCs w:val="18"/>
+          <w:lang w:val="en-US"/>
+        </w:rPr>
+        <w:t>noRem</w:t>
+      </w:r>
+      <w:proofErr w:type="spellEnd"/>
+      <w:r>
+        <w:rPr>
+          <w:sz w:val="18"/>
+          <w:szCs w:val="18"/>
+          <w:lang w:val="en-US"/>
+        </w:rPr>
+        <w:t xml:space="preserve"> IN </w:t>
+      </w:r>
+      <w:proofErr w:type="spellStart"/>
+      <w:r>
+        <w:rPr>
+          <w:sz w:val="18"/>
+          <w:szCs w:val="18"/>
+          <w:lang w:val="en-US"/>
+        </w:rPr>
+        <w:t>PUBLICACAO.TOTAL%type</w:t>
+      </w:r>
+      <w:proofErr w:type="spellEnd"/>
+      <w:r>
+        <w:rPr>
+          <w:sz w:val="18"/>
+          <w:szCs w:val="18"/>
+          <w:lang w:val="en-US"/>
+        </w:rPr>
+        <w:t xml:space="preserve">, </w:t>
+      </w:r>
+      <w:proofErr w:type="spellStart"/>
+      <w:r>
+        <w:rPr>
+          <w:sz w:val="18"/>
+          <w:szCs w:val="18"/>
+          <w:lang w:val="en-US"/>
+        </w:rPr>
+        <w:t>retVal</w:t>
+      </w:r>
+      <w:proofErr w:type="spellEnd"/>
+      <w:r>
+        <w:rPr>
+          <w:sz w:val="18"/>
+          <w:szCs w:val="18"/>
+          <w:lang w:val="en-US"/>
+        </w:rPr>
+        <w:t xml:space="preserve"> OUT NUMBER)</w:t>
+      </w:r>
+    </w:p>
+    <w:p>
+      <w:pPr>
+        <w:rPr>
+          <w:sz w:val="18"/>
+          <w:szCs w:val="18"/>
+          <w:lang w:val="en-US"/>
+        </w:rPr>
+      </w:pPr>
+    </w:p>
+    <w:p>
+      <w:pPr>
+        <w:jc w:val="both"/>
+      </w:pPr>
+      <w:r>
+        <w:t xml:space="preserve">Assim como existe a </w:t>
+      </w:r>
+      <w:r>
+        <w:t xml:space="preserve">possibilidade de adicionar livros, através deste procedimento é possível removê-los. Na verdade, e assim como o adicionar de cópias se traduz num incrementar do número de livros disponíveis e total, também o remover se traduz pelo decrementar do número de livros. O procedimento </w:t>
+      </w:r>
+      <w:r>
+        <w:rPr>
+          <w:i/>
+        </w:rPr>
+        <w:t>removeCopyDocument</w:t>
+      </w:r>
+      <w:r>
+        <w:t xml:space="preserve"> começa por procurar documentos com o ID passado por parâmetro. Se encontrar, então procede à procura da sua estante e remove as cópias necessárias da estante diminuindo a sua ocupação e diminuindo também o número de livros totais se estes não se encontrarem de momento </w:t>
+      </w:r>
+      <w:r>
+        <w:t>alugados. Se estiverem alugados é devolvido de imediato 0. Em caso de sucesso é devolvido -1. Da mesma forma é devolvido -1 se o livro não existir na base de dados e -2 para os restantes erros.</w:t>
+      </w:r>
+    </w:p>
+    <w:p>
+      <w:pPr>
+        <w:jc w:val="both"/>
+      </w:pPr>
+    </w:p>
+    <w:p>
+      <w:pPr>
+        <w:pStyle w:val="Heading5"/>
+        <w:rPr>
+          <w:lang w:val="en-US"/>
+        </w:rPr>
+      </w:pPr>
+      <w:r>
+        <w:rPr>
+          <w:lang w:val="en-US"/>
+        </w:rPr>
+        <w:t xml:space="preserve">PROCEDURE </w:t>
+      </w:r>
+      <w:proofErr w:type="spellStart"/>
+      <w:r>
+        <w:rPr>
+          <w:lang w:val="en-US"/>
+        </w:rPr>
+        <w:t>newRequisition</w:t>
+      </w:r>
+      <w:proofErr w:type="spellEnd"/>
+    </w:p>
+    <w:p>
+      <w:pPr>
+        <w:jc w:val="both"/>
+        <w:rPr>
+          <w:sz w:val="18"/>
+          <w:szCs w:val="18"/>
+          <w:lang w:val="en-US"/>
+        </w:rPr>
+      </w:pPr>
+      <w:r>
+        <w:rPr>
+          <w:sz w:val="18"/>
+          <w:szCs w:val="18"/>
+          <w:lang w:val="en-US"/>
+        </w:rPr>
+        <w:t>(</w:t>
+      </w:r>
+      <w:proofErr w:type="spellStart"/>
+      <w:proofErr w:type="gramStart"/>
+      <w:r>
+        <w:rPr>
+          <w:sz w:val="18"/>
+          <w:szCs w:val="18"/>
+          <w:lang w:val="en-US"/>
+        </w:rPr>
+        <w:t>book_id</w:t>
+      </w:r>
+      <w:proofErr w:type="spellEnd"/>
+      <w:proofErr w:type="gramEnd"/>
+      <w:r>
+        <w:rPr>
+          <w:sz w:val="18"/>
+          <w:szCs w:val="18"/>
+          <w:lang w:val="en-US"/>
+        </w:rPr>
+        <w:t xml:space="preserve"> IN </w:t>
+      </w:r>
+      <w:proofErr w:type="spellStart"/>
+      <w:r>
+        <w:rPr>
+          <w:sz w:val="18"/>
+          <w:szCs w:val="18"/>
+          <w:lang w:val="en-US"/>
+        </w:rPr>
+        <w:t>Publicacao.id_doc%type</w:t>
+      </w:r>
+      <w:proofErr w:type="spellEnd"/>
+      <w:r>
+        <w:rPr>
+          <w:sz w:val="18"/>
+          <w:szCs w:val="18"/>
+          <w:lang w:val="en-US"/>
+        </w:rPr>
+        <w:t xml:space="preserve">, </w:t>
+      </w:r>
+      <w:proofErr w:type="spellStart"/>
+      <w:r>
+        <w:rPr>
+          <w:sz w:val="18"/>
+          <w:szCs w:val="18"/>
+          <w:lang w:val="en-US"/>
+        </w:rPr>
+        <w:t>reader_id</w:t>
+      </w:r>
+      <w:proofErr w:type="spellEnd"/>
+      <w:r>
+        <w:rPr>
+          <w:sz w:val="18"/>
+          <w:szCs w:val="18"/>
+          <w:lang w:val="en-US"/>
+        </w:rPr>
+        <w:t xml:space="preserve"> IN </w:t>
+      </w:r>
+      <w:proofErr w:type="spellStart"/>
+      <w:r>
+        <w:rPr>
+          <w:sz w:val="18"/>
+          <w:szCs w:val="18"/>
+          <w:lang w:val="en-US"/>
+        </w:rPr>
+        <w:t>Pessoa.id_pessoa%type</w:t>
+      </w:r>
+      <w:proofErr w:type="spellEnd"/>
+      <w:r>
+        <w:rPr>
+          <w:sz w:val="18"/>
+          <w:szCs w:val="18"/>
+          <w:lang w:val="en-US"/>
+        </w:rPr>
+        <w:t xml:space="preserve">, </w:t>
+      </w:r>
+      <w:proofErr w:type="spellStart"/>
+      <w:r>
+        <w:rPr>
+          <w:sz w:val="18"/>
+          <w:szCs w:val="18"/>
+          <w:lang w:val="en-US"/>
+        </w:rPr>
+        <w:t>employee_id</w:t>
+      </w:r>
+      <w:proofErr w:type="spellEnd"/>
+      <w:r>
+        <w:rPr>
+          <w:sz w:val="18"/>
+          <w:szCs w:val="18"/>
+          <w:lang w:val="en-US"/>
+        </w:rPr>
+        <w:t xml:space="preserve"> IN </w:t>
+      </w:r>
+      <w:proofErr w:type="spellStart"/>
+      <w:r>
+        <w:rPr>
+          <w:sz w:val="18"/>
+          <w:szCs w:val="18"/>
+          <w:lang w:val="en-US"/>
+        </w:rPr>
+        <w:t>Pessoa.id_pessoa%type</w:t>
+      </w:r>
+      <w:proofErr w:type="spellEnd"/>
+      <w:r>
+        <w:rPr>
+          <w:sz w:val="18"/>
+          <w:szCs w:val="18"/>
+          <w:lang w:val="en-US"/>
+        </w:rPr>
+        <w:t>,</w:t>
+      </w:r>
+      <w:r>
+        <w:rPr>
+          <w:sz w:val="18"/>
+          <w:szCs w:val="18"/>
+          <w:lang w:val="en-US"/>
+        </w:rPr>
+        <w:t xml:space="preserve"> </w:t>
+      </w:r>
+      <w:proofErr w:type="spellStart"/>
+      <w:r>
+        <w:rPr>
+          <w:sz w:val="18"/>
+          <w:szCs w:val="18"/>
+          <w:lang w:val="en-US"/>
+        </w:rPr>
         <w:t>returnValue</w:t>
       </w:r>
-      <w:r>
-        <w:t xml:space="preserve">, os procedimentos podem devolver -1 ao ser levantada a excepção </w:t>
+      <w:proofErr w:type="spellEnd"/>
+      <w:r>
+        <w:rPr>
+          <w:sz w:val="18"/>
+          <w:szCs w:val="18"/>
+          <w:lang w:val="en-US"/>
+        </w:rPr>
+        <w:t xml:space="preserve"> OUT INTEGER)</w:t>
+      </w:r>
+    </w:p>
+    <w:p>
+      <w:pPr>
+        <w:jc w:val="both"/>
+        <w:rPr>
+          <w:sz w:val="18"/>
+          <w:szCs w:val="18"/>
+          <w:lang w:val="en-US"/>
+        </w:rPr>
+      </w:pPr>
+    </w:p>
+    <w:p>
+      <w:pPr>
+        <w:jc w:val="both"/>
+      </w:pPr>
+      <w:r>
+        <w:t xml:space="preserve">Uma das principais </w:t>
+      </w:r>
+      <w:r>
+        <w:t>funcionalidades de uma biblioteca são os pedidos/alugueres/requisitos de determinados documentos. Este procedimento é então o responsável por criar um novo empréstimo e associá-lo a um livro, a um leitor e a um funcionário.</w:t>
+      </w:r>
+    </w:p>
+    <w:p>
+      <w:pPr>
+        <w:jc w:val="both"/>
+      </w:pPr>
+      <w:r>
+        <w:t xml:space="preserve">Numa fase inicial, este procedimento verifica a existência da publicacação em questão. Se não existir então devolve pela excepção </w:t>
       </w:r>
       <w:r>
         <w:rPr>
           <w:i/>
         </w:rPr>
-        <w:t xml:space="preserve">DUP_VAL_ON_INDEX </w:t>
-      </w:r>
-      <w:r>
-        <w:t>por já existir uma pessoa com esse mesmo número de BI ou podem devolver -2 no caso de surgirem outros problemas inexperados.</w:t>
+        <w:t>NO_DATA_FOUND</w:t>
+      </w:r>
+      <w:r>
+        <w:t xml:space="preserve"> o valor -2. Caso contrário prossegue para verificar se o leitor possui os três empréstimos máximos. Se tiver, então não pode prosseguir e devolve -5. Se estudo estiver dentro das normas então este procedimento passa para a verificação seguinte relacionada com os atrasos. Se o utilizador possuir empréstimos em atraso, então não pode alugar mais nada pelo que o procedimento retorna o </w:t>
+      </w:r>
+      <w:r>
+        <w:lastRenderedPageBreak/>
+        <w:t xml:space="preserve">valor -6. Por fim basta verificar se existem cópias suficientes para que se possa proceder ao empréstimo. Em caso afirmativo, recorre-se à sequência </w:t>
+      </w:r>
+      <w:r>
+        <w:rPr>
+          <w:i/>
+        </w:rPr>
+        <w:t>seq_id_aluguer</w:t>
+      </w:r>
+      <w:r>
+        <w:rPr>
+          <w:i/>
+        </w:rPr>
+        <w:t xml:space="preserve"> </w:t>
+      </w:r>
+      <w:r>
+        <w:t xml:space="preserve">para obter um novo ID para este empréstimo, e insere-se o novo empréstimo na tabela EMPRESTIMO com uma data de entrega com mais uma semana da data actual devolvendo 0. Ao efectuar esta inserção, é disparado o </w:t>
+      </w:r>
+      <w:r>
+        <w:rPr>
+          <w:i/>
+        </w:rPr>
+        <w:t xml:space="preserve">trigger </w:t>
+      </w:r>
+      <w:r>
+        <w:rPr>
+          <w:i/>
+        </w:rPr>
+        <w:t>updateReqsAndCopies</w:t>
+      </w:r>
+      <w:r>
+        <w:t xml:space="preserve"> para actualizar as cópias disponíveis da publicação e o número de empréstimos do leitor. Em caso não existirem seque cópias suficientes para alugar então é devolvido o valor -1</w:t>
+      </w:r>
+      <w:r>
+        <w:t xml:space="preserve"> ou -3. Para os restantes erros está associado um valor de retorno de -4.</w:t>
+      </w:r>
+    </w:p>
+    <w:p>
+      <w:pPr>
+        <w:jc w:val="both"/>
+      </w:pPr>
+    </w:p>
+    <w:p>
+      <w:pPr>
+        <w:jc w:val="both"/>
+      </w:pPr>
+    </w:p>
+    <w:p>
+      <w:pPr>
+        <w:jc w:val="both"/>
+      </w:pPr>
+    </w:p>
+    <w:p>
+      <w:pPr>
+        <w:pStyle w:val="Heading5"/>
+        <w:rPr>
+          <w:lang w:val="en-US"/>
+        </w:rPr>
+      </w:pPr>
+      <w:r>
+        <w:rPr>
+          <w:lang w:val="en-US"/>
+        </w:rPr>
+        <w:t xml:space="preserve">PROCEDURE </w:t>
+      </w:r>
+      <w:proofErr w:type="spellStart"/>
+      <w:r>
+        <w:rPr>
+          <w:lang w:val="en-US"/>
+        </w:rPr>
+        <w:t>returnRequisition</w:t>
+      </w:r>
+      <w:proofErr w:type="spellEnd"/>
+    </w:p>
+    <w:p>
+      <w:pPr>
+        <w:rPr>
+          <w:sz w:val="18"/>
+          <w:szCs w:val="18"/>
+          <w:lang w:val="en-US"/>
+        </w:rPr>
+      </w:pPr>
+      <w:proofErr w:type="gramStart"/>
+      <w:r>
+        <w:rPr>
+          <w:sz w:val="18"/>
+          <w:szCs w:val="18"/>
+          <w:lang w:val="en-US"/>
+        </w:rPr>
+        <w:t xml:space="preserve">( </w:t>
+      </w:r>
+      <w:proofErr w:type="spellStart"/>
+      <w:r>
+        <w:rPr>
+          <w:sz w:val="18"/>
+          <w:szCs w:val="18"/>
+          <w:lang w:val="en-US"/>
+        </w:rPr>
+        <w:t>req</w:t>
+      </w:r>
+      <w:proofErr w:type="gramEnd"/>
+      <w:r>
+        <w:rPr>
+          <w:sz w:val="18"/>
+          <w:szCs w:val="18"/>
+          <w:lang w:val="en-US"/>
+        </w:rPr>
+        <w:t>_id</w:t>
+      </w:r>
+      <w:proofErr w:type="spellEnd"/>
+      <w:r>
+        <w:rPr>
+          <w:sz w:val="18"/>
+          <w:szCs w:val="18"/>
+          <w:lang w:val="en-US"/>
+        </w:rPr>
+        <w:t xml:space="preserve"> IN </w:t>
+      </w:r>
+      <w:proofErr w:type="spellStart"/>
+      <w:r>
+        <w:rPr>
+          <w:sz w:val="18"/>
+          <w:szCs w:val="18"/>
+          <w:lang w:val="en-US"/>
+        </w:rPr>
+        <w:t>Emprestimo.id_emprestimo%type</w:t>
+      </w:r>
+      <w:proofErr w:type="spellEnd"/>
+      <w:r>
+        <w:rPr>
+          <w:sz w:val="18"/>
+          <w:szCs w:val="18"/>
+          <w:lang w:val="en-US"/>
+        </w:rPr>
+        <w:t xml:space="preserve">, </w:t>
+      </w:r>
+      <w:proofErr w:type="spellStart"/>
+      <w:r>
+        <w:rPr>
+          <w:sz w:val="18"/>
+          <w:szCs w:val="18"/>
+          <w:lang w:val="en-US"/>
+        </w:rPr>
+        <w:t>returnValue</w:t>
+      </w:r>
+      <w:proofErr w:type="spellEnd"/>
+      <w:r>
+        <w:rPr>
+          <w:sz w:val="18"/>
+          <w:szCs w:val="18"/>
+          <w:lang w:val="en-US"/>
+        </w:rPr>
+        <w:t xml:space="preserve"> OUT INTEGER)</w:t>
+      </w:r>
+    </w:p>
+    <w:p>
+      <w:pPr>
+        <w:rPr>
+          <w:sz w:val="18"/>
+          <w:szCs w:val="18"/>
+          <w:lang w:val="en-US"/>
+        </w:rPr>
+      </w:pPr>
+    </w:p>
+    <w:p>
+      <w:r>
+        <w:t xml:space="preserve">Ao </w:t>
+      </w:r>
+      <w:r>
+        <w:t>existir a funcionalidade de efectuar requisitos, surge naturalmente a necessidade de criar um procedimento para efectuar as entregas ou devoluções. Este procedimento foi</w:t>
+      </w:r>
+      <w:r>
+        <w:t xml:space="preserve"> criado com esse mesmo intuito.</w:t>
+      </w:r>
+    </w:p>
+    <w:p>
+      <w:r>
+        <w:t xml:space="preserve">Em primeiro tudo é necessário verificar se o requisito com o ID fornecido é válido e se existe. Para tal, é realizada uma pesquisa e guardada a data de entrega. Se nada tiver sido encontrado, então surge a excepção </w:t>
+      </w:r>
+      <w:r>
+        <w:rPr>
+          <w:i/>
+        </w:rPr>
+        <w:t>NO_DATA_FOUND</w:t>
+      </w:r>
+      <w:r>
+        <w:t xml:space="preserve"> e é devolvido de imediato o valor -2. Se for encontrada, o procedimento continua a executar e verifica se a data de entrega possui alguma data válida. Se possuir, significa que este empréstimo já foi entregue, devolvendo -1, se não é feito o update de encomendas do leitor e é incrementado o número de cópias disponíveis na PUBLICACAO. Nesta situação, tudo correu de forma correcta devolvendo no fim o valor 0. Para outros erros é sempre devolvido o valor -3.</w:t>
       </w:r>
     </w:p>
     <w:p/>
     <w:p>
       <w:pPr>
         <w:pStyle w:val="Heading5"/>
-        <w:rPr>
-          <w:lang w:val="en-US"/>
-        </w:rPr>
-      </w:pPr>
-      <w:r>
-        <w:rPr>
-          <w:lang w:val="en-US"/>
-        </w:rPr>
-        <w:t>PROCEDURE updateReader</w:t>
-      </w:r>
-    </w:p>
-    <w:p>
-      <w:pPr>
-        <w:rPr>
-          <w:sz w:val="18"/>
-          <w:szCs w:val="18"/>
-          <w:lang w:val="en-US"/>
-        </w:rPr>
-      </w:pPr>
-      <w:r>
-        <w:rPr>
-          <w:sz w:val="18"/>
-          <w:szCs w:val="18"/>
-          <w:lang w:val="en-US"/>
-        </w:rPr>
-        <w:t xml:space="preserve"> (nomePessoa IN Pessoa.nome_pessoa%type, pmorada IN Pessoa.morada%type, pbi IN NUMBER, varData IN DATE ,ptelefone IN NUMBER, email IN Pessoa.e_mail%type, returnValue OUT INTEGER) </w:t>
+      </w:pPr>
+      <w:r>
+        <w:t>PROCEDURE login</w:t>
+      </w:r>
+    </w:p>
+    <w:p>
+      <w:pPr>
+        <w:rPr>
+          <w:sz w:val="18"/>
+          <w:szCs w:val="18"/>
+        </w:rPr>
+      </w:pPr>
+      <w:r>
+        <w:rPr>
+          <w:sz w:val="18"/>
+          <w:szCs w:val="18"/>
+        </w:rPr>
+        <w:t>(username IN AUTENTICACAO.ID_EMPREGADO%type, pw IN AUTENTICACAO.PASSWORD%type, returnValue OUT INTEGER)</w:t>
+      </w:r>
+    </w:p>
+    <w:p>
+      <w:r>
+        <w:t xml:space="preserve">Neste momento, possuimos todos os procedimentos para a gestão da base de dados contudo, falta-nos o procedimento responsável pela autenticação. O procedimento </w:t>
+      </w:r>
+      <w:r>
+        <w:rPr>
+          <w:i/>
+        </w:rPr>
+        <w:t xml:space="preserve">login, </w:t>
+      </w:r>
+      <w:r>
+        <w:t xml:space="preserve">apenas consulta a tabela AUTENTICACAO e verifica se o </w:t>
+      </w:r>
+      <w:r>
+        <w:rPr>
+          <w:i/>
+        </w:rPr>
+        <w:t>username</w:t>
+      </w:r>
+      <w:r>
+        <w:t xml:space="preserve"> e</w:t>
+      </w:r>
+      <w:r>
+        <w:rPr>
+          <w:i/>
+        </w:rPr>
+        <w:t xml:space="preserve"> password </w:t>
+      </w:r>
+      <w:r>
+        <w:t>passados como parâmetros estão correctos dando permissão à aplicação retornando 1. Em caso de insucesso retorna -1.</w:t>
       </w:r>
     </w:p>
     <w:p>
       <w:pPr>
         <w:pStyle w:val="Heading5"/>
-        <w:rPr>
-          <w:lang w:val="en-US"/>
-        </w:rPr>
-      </w:pPr>
-      <w:r>
-        <w:rPr>
-          <w:lang w:val="en-US"/>
-        </w:rPr>
-        <w:t>PROCEDURE updateEmployee</w:t>
-      </w:r>
-    </w:p>
-    <w:p>
-      <w:pPr>
-        <w:rPr>
-          <w:sz w:val="18"/>
-          <w:szCs w:val="18"/>
-          <w:lang w:val="en-US"/>
-        </w:rPr>
-      </w:pPr>
-      <w:r>
-        <w:rPr>
-          <w:sz w:val="18"/>
-          <w:szCs w:val="18"/>
-          <w:lang w:val="en-US"/>
-        </w:rPr>
-        <w:t>(nomePessoa IN Pessoa.nome_pessoa%type, pmorada IN Pessoa.morada%type, pbi IN NUMBER, varData IN DATE ,ptelefone IN NUMBER, email IN Pessoa.e_mail%type, returnValue OUT INTEGER)</w:t>
-      </w:r>
-    </w:p>
-    <w:p>
-      <w:pPr>
-        <w:rPr>
-          <w:lang w:val="en-US"/>
-        </w:rPr>
-      </w:pPr>
-    </w:p>
-    <w:p>
-      <w:pPr>
-        <w:jc w:val="both"/>
-      </w:pPr>
-      <w:r>
-        <w:t>Os procedimentos apresentados são bastante id</w:t>
-      </w:r>
-      <w:r>
-        <w:t xml:space="preserve">ênticos entre si e são também idênticos aos respectivos procedimentos acima descritos para adicionar funcionários e leitores. </w:t>
-      </w:r>
-      <w:r>
-        <w:t xml:space="preserve">O funcionamento destes passo por simplesmente verificar se existe a pessoa através do número de BI e fazer o update aos campos respectivos. </w:t>
-      </w:r>
-      <w:r>
-        <w:t>Apesar da sua semelhança existem pequenas diferenças no que toca a valores de retorno e nos parâmetros. Começando por estes últimos, no caso dos funcionários estes necessitam de um parâmetro extra para receber um possível alteração de password. Relativamente aos valores de retorno, devolvem -1 se não tiverem sido encontradas pessoas com o ID fornecido ao levantarem a excepção NO_DATA_FOUND e devolvem -2 se surgirem outros imprevistos.</w:t>
-      </w:r>
-    </w:p>
-    <w:p>
-      <w:pPr>
-        <w:pStyle w:val="Heading5"/>
-      </w:pPr>
-      <w:r>
-        <w:t>PROCEDURE fireEmployee</w:t>
-      </w:r>
-    </w:p>
-    <w:p>
-      <w:pPr>
-        <w:jc w:val="both"/>
-        <w:rPr>
-          <w:sz w:val="18"/>
-          <w:szCs w:val="18"/>
-        </w:rPr>
-      </w:pPr>
-      <w:r>
-        <w:rPr>
-          <w:sz w:val="18"/>
-          <w:szCs w:val="18"/>
-        </w:rPr>
-        <w:t>(biFuncionario IN Pessoa.id_pessoa%type, retVal OUT INTEGER)</w:t>
-      </w:r>
-    </w:p>
-    <w:p>
-      <w:pPr>
-        <w:jc w:val="both"/>
-      </w:pPr>
-      <w:r>
-        <w:t xml:space="preserve">Para finalizar os procedimentos que operatam directamente sobre a entidade </w:t>
+      </w:pPr>
+      <w:r>
+        <w:t>Procedimentos estatísticos</w:t>
+      </w:r>
+    </w:p>
+    <w:p>
+      <w:r>
+        <w:t xml:space="preserve">Estes procedimentos não necessitam de um revisão aprofundada. Existem apenas para recolher dados efectuando apenas operações de leitura. São compostos apenas por parâmetros de saída para providenciar os valores estatísticos correspondentes. Os comandos SQL são apenas </w:t>
+      </w:r>
+      <w:r>
+        <w:t>SELECT’s responsáveis pela recolha dos dados e seus tratamentos estatísticos relativos a médias, arredondamentos e contagens.</w:t>
+      </w:r>
+    </w:p>
+    <w:p>
+      <w:r>
+        <w:t>De seguida serão apresentados então os procedimentos estatísticos com breves referências sobre quem eles operam e sobre os dados que recolhem</w:t>
+      </w:r>
+    </w:p>
+    <w:p/>
+    <w:p>
+      <w:pPr>
+        <w:pStyle w:val="Heading6"/>
+        <w:rPr>
+          <w:lang w:val="en-US"/>
+        </w:rPr>
+      </w:pPr>
+      <w:r>
+        <w:rPr>
+          <w:lang w:val="en-US"/>
+        </w:rPr>
+        <w:lastRenderedPageBreak/>
+        <w:t xml:space="preserve">PROCEDURE </w:t>
+      </w:r>
+      <w:proofErr w:type="spellStart"/>
+      <w:r>
+        <w:rPr>
+          <w:lang w:val="en-US"/>
+        </w:rPr>
+        <w:t>employeesStats</w:t>
+      </w:r>
+      <w:proofErr w:type="spellEnd"/>
+    </w:p>
+    <w:p>
+      <w:pPr>
+        <w:rPr>
+          <w:sz w:val="18"/>
+          <w:szCs w:val="18"/>
+          <w:lang w:val="en-US"/>
+        </w:rPr>
+      </w:pPr>
+      <w:r>
+        <w:rPr>
+          <w:lang w:val="en-US"/>
+        </w:rPr>
+        <w:t xml:space="preserve"> </w:t>
+      </w:r>
+      <w:r>
+        <w:rPr>
+          <w:sz w:val="18"/>
+          <w:szCs w:val="18"/>
+          <w:lang w:val="en-US"/>
+        </w:rPr>
+        <w:t>(</w:t>
+      </w:r>
+      <w:proofErr w:type="spellStart"/>
+      <w:proofErr w:type="gramStart"/>
+      <w:r>
+        <w:rPr>
+          <w:sz w:val="18"/>
+          <w:szCs w:val="18"/>
+          <w:lang w:val="en-US"/>
+        </w:rPr>
+        <w:t>no_entries</w:t>
+      </w:r>
+      <w:proofErr w:type="spellEnd"/>
+      <w:proofErr w:type="gramEnd"/>
+      <w:r>
+        <w:rPr>
+          <w:sz w:val="18"/>
+          <w:szCs w:val="18"/>
+          <w:lang w:val="en-US"/>
+        </w:rPr>
+        <w:t xml:space="preserve"> OUT INTEGER, </w:t>
+      </w:r>
+      <w:proofErr w:type="spellStart"/>
+      <w:r>
+        <w:rPr>
+          <w:sz w:val="18"/>
+          <w:szCs w:val="18"/>
+          <w:lang w:val="en-US"/>
+        </w:rPr>
+        <w:t>fired_employees</w:t>
+      </w:r>
+      <w:proofErr w:type="spellEnd"/>
+      <w:r>
+        <w:rPr>
+          <w:sz w:val="18"/>
+          <w:szCs w:val="18"/>
+          <w:lang w:val="en-US"/>
+        </w:rPr>
+        <w:t xml:space="preserve"> OUT INTEGER, </w:t>
+      </w:r>
+      <w:proofErr w:type="spellStart"/>
+      <w:r>
+        <w:rPr>
+          <w:sz w:val="18"/>
+          <w:szCs w:val="18"/>
+          <w:lang w:val="en-US"/>
+        </w:rPr>
+        <w:t>avg_working_time</w:t>
+      </w:r>
+      <w:proofErr w:type="spellEnd"/>
+      <w:r>
+        <w:rPr>
+          <w:sz w:val="18"/>
+          <w:szCs w:val="18"/>
+          <w:lang w:val="en-US"/>
+        </w:rPr>
+        <w:t xml:space="preserve"> OUT FLOAT)</w:t>
+      </w:r>
+    </w:p>
+    <w:p>
+      <w:pPr>
+        <w:ind w:firstLine="0"/>
+        <w:rPr>
+          <w:lang w:val="en-US"/>
+        </w:rPr>
+      </w:pPr>
+      <w:r>
+        <w:rPr>
+          <w:lang w:val="en-US"/>
+        </w:rPr>
+        <w:tab/>
+      </w:r>
+    </w:p>
+    <w:p>
+      <w:pPr>
+        <w:ind w:firstLine="707"/>
+      </w:pPr>
+      <w:r>
+        <w:t>Este procedimento permite-nos obter o número de empregados no sistema diferenciando os empregados activos dos despedidos e o tempo médio de trabalho.</w:t>
+      </w:r>
+    </w:p>
+    <w:p>
+      <w:pPr>
+        <w:ind w:firstLine="707"/>
+      </w:pPr>
+    </w:p>
+    <w:p>
+      <w:pPr>
+        <w:pStyle w:val="Heading6"/>
+        <w:rPr>
+          <w:lang w:val="en-US"/>
+        </w:rPr>
+      </w:pPr>
+      <w:r>
+        <w:rPr>
+          <w:lang w:val="en-US"/>
+        </w:rPr>
+        <w:t xml:space="preserve">PROCEDURE </w:t>
+      </w:r>
+      <w:proofErr w:type="spellStart"/>
+      <w:r>
+        <w:rPr>
+          <w:lang w:val="en-US"/>
+        </w:rPr>
+        <w:t>readersStats</w:t>
+      </w:r>
+      <w:proofErr w:type="spellEnd"/>
+    </w:p>
+    <w:p>
+      <w:pPr>
+        <w:ind w:firstLine="707"/>
+        <w:rPr>
+          <w:sz w:val="18"/>
+          <w:szCs w:val="18"/>
+          <w:lang w:val="en-US"/>
+        </w:rPr>
+      </w:pPr>
+      <w:r>
+        <w:rPr>
+          <w:sz w:val="18"/>
+          <w:szCs w:val="18"/>
+          <w:lang w:val="en-US"/>
+        </w:rPr>
+        <w:t>(</w:t>
+      </w:r>
+      <w:proofErr w:type="spellStart"/>
+      <w:proofErr w:type="gramStart"/>
+      <w:r>
+        <w:rPr>
+          <w:sz w:val="18"/>
+          <w:szCs w:val="18"/>
+          <w:lang w:val="en-US"/>
+        </w:rPr>
+        <w:t>no_entries</w:t>
+      </w:r>
+      <w:proofErr w:type="spellEnd"/>
+      <w:proofErr w:type="gramEnd"/>
+      <w:r>
+        <w:rPr>
+          <w:sz w:val="18"/>
+          <w:szCs w:val="18"/>
+          <w:lang w:val="en-US"/>
+        </w:rPr>
+        <w:t xml:space="preserve"> OUT INTEGER, </w:t>
+      </w:r>
+      <w:proofErr w:type="spellStart"/>
+      <w:r>
+        <w:rPr>
+          <w:sz w:val="18"/>
+          <w:szCs w:val="18"/>
+          <w:lang w:val="en-US"/>
+        </w:rPr>
+        <w:t>readers_with_books</w:t>
+      </w:r>
+      <w:proofErr w:type="spellEnd"/>
+      <w:r>
+        <w:rPr>
+          <w:sz w:val="18"/>
+          <w:szCs w:val="18"/>
+          <w:lang w:val="en-US"/>
+        </w:rPr>
+        <w:t xml:space="preserve"> OUT INTEGER, </w:t>
+      </w:r>
+      <w:proofErr w:type="spellStart"/>
+      <w:r>
+        <w:rPr>
+          <w:sz w:val="18"/>
+          <w:szCs w:val="18"/>
+          <w:lang w:val="en-US"/>
+        </w:rPr>
+        <w:t>faulty_readers</w:t>
+      </w:r>
+      <w:proofErr w:type="spellEnd"/>
+      <w:r>
+        <w:rPr>
+          <w:sz w:val="18"/>
+          <w:szCs w:val="18"/>
+          <w:lang w:val="en-US"/>
+        </w:rPr>
+        <w:t xml:space="preserve"> OUT INTEGER)</w:t>
+      </w:r>
+    </w:p>
+    <w:p>
+      <w:pPr>
+        <w:ind w:firstLine="0"/>
+        <w:rPr>
+          <w:lang w:val="en-US"/>
+        </w:rPr>
+      </w:pPr>
+      <w:r>
+        <w:rPr>
+          <w:lang w:val="en-US"/>
+        </w:rPr>
+        <w:tab/>
+      </w:r>
+    </w:p>
+    <w:p>
+      <w:pPr>
+        <w:ind w:firstLine="0"/>
+      </w:pPr>
+      <w:r>
+        <w:rPr>
+          <w:lang w:val="en-US"/>
+        </w:rPr>
+        <w:tab/>
+      </w:r>
+      <w:r>
+        <w:t xml:space="preserve">Para dados relativos aos leitores, existe o procedimento </w:t>
       </w:r>
       <w:r>
         <w:rPr>
           <w:i/>
         </w:rPr>
-        <w:t>pessoa</w:t>
-      </w:r>
-      <w:r>
-        <w:t xml:space="preserve"> (Funcionário e Leitor), existe </w:t>
-      </w:r>
-      <w:r>
-        <w:t xml:space="preserve">ainda um procedimento responsável pelo despedimento dos empregados. </w:t>
-      </w:r>
-      <w:r>
-        <w:t xml:space="preserve">Um despedimento na verdade, é o funcionário possuir uma data de saída. Desta forma, o procedimento começa por verificar novamente se existe um funcionário com aquele ID. Se não existir é levantada uma excepção </w:t>
+        <w:t>readersStats</w:t>
+      </w:r>
+      <w:r>
+        <w:t xml:space="preserve"> que devolve o número total de leitores no sistema, o número de leitores com empréstimos e em falta para com alguma entrega.</w:t>
+      </w:r>
+    </w:p>
+    <w:p>
+      <w:pPr>
+        <w:pStyle w:val="Heading6"/>
+        <w:rPr>
+          <w:lang w:val="en-US"/>
+        </w:rPr>
+      </w:pPr>
+      <w:r>
+        <w:rPr>
+          <w:lang w:val="en-US"/>
+        </w:rPr>
+        <w:t xml:space="preserve">PROCEDURE </w:t>
+      </w:r>
+      <w:proofErr w:type="spellStart"/>
+      <w:r>
+        <w:rPr>
+          <w:lang w:val="en-US"/>
+        </w:rPr>
+        <w:t>booksAndShelvesStats</w:t>
+      </w:r>
+      <w:proofErr w:type="spellEnd"/>
+    </w:p>
+    <w:p>
+      <w:pPr>
+        <w:ind w:firstLine="0"/>
+        <w:rPr>
+          <w:sz w:val="18"/>
+          <w:szCs w:val="18"/>
+          <w:lang w:val="en-US"/>
+        </w:rPr>
+      </w:pPr>
+      <w:r>
+        <w:rPr>
+          <w:sz w:val="18"/>
+          <w:szCs w:val="18"/>
+          <w:lang w:val="en-US"/>
+        </w:rPr>
+        <w:t>(</w:t>
+      </w:r>
+      <w:proofErr w:type="spellStart"/>
+      <w:r>
+        <w:rPr>
+          <w:sz w:val="18"/>
+          <w:szCs w:val="18"/>
+          <w:lang w:val="en-US"/>
+        </w:rPr>
+        <w:t>no_books</w:t>
+      </w:r>
+      <w:proofErr w:type="spellEnd"/>
+      <w:r>
+        <w:rPr>
+          <w:sz w:val="18"/>
+          <w:szCs w:val="18"/>
+          <w:lang w:val="en-US"/>
+        </w:rPr>
+        <w:t xml:space="preserve"> OUT INTEGER, </w:t>
+      </w:r>
+      <w:proofErr w:type="spellStart"/>
+      <w:r>
+        <w:rPr>
+          <w:sz w:val="18"/>
+          <w:szCs w:val="18"/>
+          <w:lang w:val="en-US"/>
+        </w:rPr>
+        <w:t>max_pages</w:t>
+      </w:r>
+      <w:proofErr w:type="spellEnd"/>
+      <w:r>
+        <w:rPr>
+          <w:sz w:val="18"/>
+          <w:szCs w:val="18"/>
+          <w:lang w:val="en-US"/>
+        </w:rPr>
+        <w:t xml:space="preserve"> OUT INTEGER, </w:t>
+      </w:r>
+      <w:proofErr w:type="spellStart"/>
+      <w:r>
+        <w:rPr>
+          <w:sz w:val="18"/>
+          <w:szCs w:val="18"/>
+          <w:lang w:val="en-US"/>
+        </w:rPr>
+        <w:t>min_pages</w:t>
+      </w:r>
+      <w:proofErr w:type="spellEnd"/>
+      <w:r>
+        <w:rPr>
+          <w:sz w:val="18"/>
+          <w:szCs w:val="18"/>
+          <w:lang w:val="en-US"/>
+        </w:rPr>
+        <w:t xml:space="preserve"> OUT INTEGER, </w:t>
+      </w:r>
+      <w:proofErr w:type="spellStart"/>
+      <w:r>
+        <w:rPr>
+          <w:sz w:val="18"/>
+          <w:szCs w:val="18"/>
+          <w:lang w:val="en-US"/>
+        </w:rPr>
+        <w:t>avg_pages</w:t>
+      </w:r>
+      <w:proofErr w:type="spellEnd"/>
+      <w:r>
+        <w:rPr>
+          <w:sz w:val="18"/>
+          <w:szCs w:val="18"/>
+          <w:lang w:val="en-US"/>
+        </w:rPr>
+        <w:t xml:space="preserve"> OUT FLOAT, </w:t>
+      </w:r>
+      <w:proofErr w:type="spellStart"/>
+      <w:r>
+        <w:rPr>
+          <w:sz w:val="18"/>
+          <w:szCs w:val="18"/>
+          <w:lang w:val="en-US"/>
+        </w:rPr>
+        <w:t>avg_copies</w:t>
+      </w:r>
+      <w:proofErr w:type="spellEnd"/>
+      <w:r>
+        <w:rPr>
+          <w:sz w:val="18"/>
+          <w:szCs w:val="18"/>
+          <w:lang w:val="en-US"/>
+        </w:rPr>
+        <w:t xml:space="preserve"> OUT FLOAT, </w:t>
+      </w:r>
+      <w:proofErr w:type="spellStart"/>
+      <w:r>
+        <w:rPr>
+          <w:sz w:val="18"/>
+          <w:szCs w:val="18"/>
+          <w:lang w:val="en-US"/>
+        </w:rPr>
+        <w:t>no_shelves</w:t>
+      </w:r>
+      <w:proofErr w:type="spellEnd"/>
+      <w:r>
+        <w:rPr>
+          <w:sz w:val="18"/>
+          <w:szCs w:val="18"/>
+          <w:lang w:val="en-US"/>
+        </w:rPr>
+        <w:t xml:space="preserve"> OUT INTEGER, occupation OUT FLOAT, </w:t>
+      </w:r>
+      <w:proofErr w:type="spellStart"/>
+      <w:r>
+        <w:rPr>
+          <w:sz w:val="18"/>
+          <w:szCs w:val="18"/>
+          <w:lang w:val="en-US"/>
+        </w:rPr>
+        <w:t>avg_capacity</w:t>
+      </w:r>
+      <w:proofErr w:type="spellEnd"/>
+      <w:r>
+        <w:rPr>
+          <w:sz w:val="18"/>
+          <w:szCs w:val="18"/>
+          <w:lang w:val="en-US"/>
+        </w:rPr>
+        <w:t xml:space="preserve"> OUT FLOAT)</w:t>
+      </w:r>
+    </w:p>
+    <w:p>
+      <w:pPr>
+        <w:ind w:firstLine="0"/>
+        <w:rPr>
+          <w:lang w:val="en-US"/>
+        </w:rPr>
+      </w:pPr>
+    </w:p>
+    <w:p>
+      <w:pPr>
+        <w:ind w:firstLine="0"/>
+      </w:pPr>
+      <w:r>
+        <w:rPr>
+          <w:lang w:val="en-US"/>
+        </w:rPr>
+        <w:tab/>
       </w:r>
       <w:r>
         <w:rPr>
           <w:i/>
         </w:rPr>
-        <w:t>NO_DATA_FOUND</w:t>
-      </w:r>
-      <w:r>
-        <w:t xml:space="preserve"> e é devolvido -1. Caso existe mas a data de saída do funcionário não se encontrar vazia, então significa que este já foi </w:t>
-      </w:r>
-      <w:r>
-        <w:lastRenderedPageBreak/>
-        <w:t>despedido e como tá devolve -3. Por fim o procedimento devolve -2 para reportar outro tipo de erros.</w:t>
-      </w:r>
-    </w:p>
-    <w:p>
-      <w:pPr>
-        <w:jc w:val="both"/>
-      </w:pPr>
-    </w:p>
-    <w:p>
-      <w:pPr>
-        <w:jc w:val="both"/>
-      </w:pPr>
-      <w:r>
-        <w:t>Finda a análise dos procedimentos directamente relacionados com a entidade Pessoa, passemos então aos documentos.</w:t>
-      </w:r>
-    </w:p>
-    <w:p>
-      <w:pPr>
-        <w:pStyle w:val="Heading5"/>
-        <w:rPr>
-          <w:lang w:val="en-US"/>
-        </w:rPr>
-      </w:pPr>
-      <w:r>
-        <w:rPr>
-          <w:lang w:val="en-US"/>
-        </w:rPr>
-        <w:t xml:space="preserve">PROCEDURE addDocument </w:t>
-      </w:r>
-    </w:p>
-    <w:p>
-      <w:pPr>
-        <w:jc w:val="both"/>
-        <w:rPr>
-          <w:sz w:val="18"/>
-          <w:szCs w:val="18"/>
-          <w:lang w:val="en-US"/>
-        </w:rPr>
-      </w:pPr>
-      <w:r>
-        <w:rPr>
-          <w:sz w:val="18"/>
-          <w:szCs w:val="18"/>
-          <w:lang w:val="en-US"/>
-        </w:rPr>
-        <w:t xml:space="preserve">( Aut IN AUTOR.NOME_AUTOR%type, Edi IN EDITORA.NOME_EDITORA%type, gen IN PRATELEIRA.GENERO%type, pages IN PUBLICACAO.PAGINAS%type, descri IN PUBLICACAO.DESCRICAO%type, </w:t>
-      </w:r>
-      <w:r>
-        <w:rPr>
-          <w:sz w:val="18"/>
-          <w:szCs w:val="18"/>
-          <w:lang w:val="en-US"/>
-        </w:rPr>
-        <w:tab/>
-        <w:t>varData IN PUBLICACAO.DATA%type, nome IN PUBLICACAO.NOME_DOC%type, total IN PUBLICACAO.TOTAL%type, retVal OUT INTEGER)</w:t>
-      </w:r>
-    </w:p>
-    <w:p>
-      <w:pPr>
-        <w:jc w:val="both"/>
-        <w:rPr>
-          <w:sz w:val="18"/>
-          <w:szCs w:val="18"/>
-          <w:lang w:val="en-US"/>
-        </w:rPr>
-      </w:pPr>
-    </w:p>
-    <w:p>
-      <w:pPr>
-        <w:jc w:val="both"/>
-      </w:pPr>
-      <w:r>
-        <w:t xml:space="preserve">O procedimento responsável pelo adicionar de novos documentos </w:t>
-      </w:r>
-      <w:r>
-        <w:t>é algo complexo, razão pela qual iremos por partes.</w:t>
-      </w:r>
-    </w:p>
-    <w:p>
-      <w:pPr>
-        <w:jc w:val="both"/>
-      </w:pPr>
-      <w:r>
-        <w:t xml:space="preserve">Numa primeira fase, analisamos se o autor do documento introduzido já existe na nossa base de dados. Se por alguma razão esta pesquisa devolver mais do que um resultado, significa que algo de errado aconteceu na base de dados pois não podem existir autores com nomes iguais. Numa situação deste tipo é devolvido -1 pela variável de saída </w:t>
-      </w:r>
-      <w:r>
-        <w:rPr>
-          <w:i/>
-        </w:rPr>
-        <w:t>retVal.</w:t>
-      </w:r>
-      <w:r>
-        <w:t xml:space="preserve"> Se não existir nenhum autor, inserimos um novo com o nome fornecido por parâmetro e associamos-lhe um ID recorrendo à sequência </w:t>
-      </w:r>
-      <w:r>
-        <w:rPr>
-          <w:i/>
-        </w:rPr>
-        <w:t>seq_id_author</w:t>
-      </w:r>
-      <w:r>
-        <w:t>.</w:t>
-      </w:r>
-    </w:p>
-    <w:p>
-      <w:pPr>
-        <w:jc w:val="both"/>
-      </w:pPr>
-      <w:r>
-        <w:t xml:space="preserve">Tendo registado o autor passamos à segunda fase relativa ao armazenamento do documento. </w:t>
-      </w:r>
-      <w:r>
-        <w:t xml:space="preserve">Recorrendo à função </w:t>
-      </w:r>
-      <w:r>
-        <w:rPr>
-          <w:i/>
-        </w:rPr>
-        <w:t>getPrateleira</w:t>
-      </w:r>
-      <w:r>
-        <w:rPr>
-          <w:i/>
-        </w:rPr>
-        <w:t xml:space="preserve"> </w:t>
-      </w:r>
-      <w:r>
-        <w:t>é feita uma análise que nos indica se existem prateleiras para aquele género e com espaço suficiente contíguo para o número de cópias introduzidas. Se não existirem prateleiras, é criada uma nova prateleira com um tamanho mínimo de cem espaços ou então se ainda não for suficiente é criada uma prateleira especial com o número de cópias do documento mais um espaço de manobra de dez elementos. Estas novas prateleiras ficam associadas a um novo ID obtido pela sequência seq_id_shelf.</w:t>
-      </w:r>
-    </w:p>
-    <w:p>
-      <w:pPr>
-        <w:jc w:val="both"/>
-      </w:pPr>
-      <w:r>
-        <w:t xml:space="preserve">Após termos a questão do armazenamento e do autor tratadas é necessário verificar se a editora introduzida já existe. Para isso recorre-se à função </w:t>
-      </w:r>
-      <w:r>
-        <w:rPr>
-          <w:i/>
-        </w:rPr>
-        <w:t>getEditora</w:t>
-      </w:r>
-      <w:r>
-        <w:t xml:space="preserve">. Novamente, se a editora não existir procedemos da mesma forma que para o autor. Criamos uma nova associada também a um ID proveniente da sequência </w:t>
-      </w:r>
-      <w:r>
-        <w:rPr>
-          <w:i/>
-        </w:rPr>
-        <w:t>seq_id_publisher</w:t>
-      </w:r>
-      <w:r>
-        <w:t>.</w:t>
-      </w:r>
-    </w:p>
-    <w:p>
-      <w:pPr>
-        <w:jc w:val="both"/>
-      </w:pPr>
-      <w:r>
-        <w:t xml:space="preserve">Estando finalmente reunidos quase todos os elementos exigidos, é obtido um ID para associar ao documento da sequência </w:t>
-      </w:r>
-      <w:r>
-        <w:rPr>
-          <w:i/>
-        </w:rPr>
-        <w:t xml:space="preserve">seq_id_document, </w:t>
-      </w:r>
-      <w:r>
-        <w:t xml:space="preserve">e este é inserido na tabela PUBLICACAO e é feito o </w:t>
-      </w:r>
-      <w:r>
-        <w:rPr>
-          <w:i/>
-        </w:rPr>
-        <w:t>update</w:t>
-      </w:r>
-      <w:r>
-        <w:t xml:space="preserve"> à ocupação da prateleira obtida anteriormente.</w:t>
-      </w:r>
-    </w:p>
-    <w:p>
-      <w:pPr>
-        <w:jc w:val="both"/>
-      </w:pPr>
-      <w:r>
-        <w:t xml:space="preserve">Com a existência de várias inserções relativas aos documentos, editoras e prateleiras, existe a segurança de que é retornado também o valor -1 em caso de ser levantada a excepção </w:t>
-      </w:r>
-      <w:r>
-        <w:rPr>
-          <w:i/>
-        </w:rPr>
-        <w:t>DUP_VAL_ON_INDEX</w:t>
-      </w:r>
-      <w:r>
-        <w:t>, e -2 para os restantes erros.</w:t>
-      </w:r>
-    </w:p>
-    <w:p>
-      <w:pPr>
-        <w:jc w:val="both"/>
-      </w:pPr>
-    </w:p>
-    <w:p>
-      <w:pPr>
-        <w:pStyle w:val="Heading5"/>
-        <w:rPr>
-          <w:lang w:val="en-US"/>
-        </w:rPr>
-      </w:pPr>
-      <w:r>
-        <w:rPr>
-          <w:lang w:val="en-US"/>
-        </w:rPr>
-        <w:t>PROCEDURE addCopyDocument</w:t>
-      </w:r>
-    </w:p>
-    <w:p>
-      <w:pPr>
-        <w:jc w:val="both"/>
-        <w:rPr>
-          <w:sz w:val="18"/>
-          <w:szCs w:val="18"/>
-          <w:lang w:val="en-US"/>
-        </w:rPr>
-      </w:pPr>
-      <w:r>
-        <w:rPr>
-          <w:sz w:val="18"/>
-          <w:szCs w:val="18"/>
-          <w:lang w:val="en-US"/>
-        </w:rPr>
-        <w:t>(idDoc IN PUBLICACAO.ID_DOC%type, novos IN PUBLICACAO.TOTAL%type, retVal OUT NUMBER)</w:t>
-      </w:r>
-    </w:p>
-    <w:p>
-      <w:r>
-        <w:t xml:space="preserve">Numa biblioteca, é normal que determinados livros sejam requesitados mais frequentemente. </w:t>
-      </w:r>
-      <w:r>
-        <w:t xml:space="preserve">Como tal, poderá ser necessário reforçar o seu </w:t>
-      </w:r>
-      <w:r>
-        <w:rPr>
-          <w:i/>
-        </w:rPr>
-        <w:t>stock</w:t>
-      </w:r>
-      <w:r>
-        <w:t xml:space="preserve">. É neste âmbito que surge o procedimento responsável por adicionar cópias. Embora este seja extretamente simples, o procedimento está seguro pelo </w:t>
-      </w:r>
-      <w:r>
-        <w:rPr>
-          <w:i/>
-        </w:rPr>
-        <w:t>trigger</w:t>
-      </w:r>
-      <w:r>
-        <w:t xml:space="preserve"> </w:t>
-      </w:r>
-      <w:r>
-        <w:rPr>
-          <w:i/>
-        </w:rPr>
-        <w:t>checkShelfs</w:t>
-      </w:r>
-      <w:r>
-        <w:t xml:space="preserve"> responsável pela organização das prateleiras. Desta forma, este procedimento é apenas responsável por fazer o update das </w:t>
-      </w:r>
-      <w:r>
-        <w:lastRenderedPageBreak/>
-        <w:t>quantidades totais e disponíveis da tabela PUBLICACAO, de acordo o número de cópias passadas como parâmetro.</w:t>
-      </w:r>
-    </w:p>
-    <w:p>
-      <w:r>
-        <w:t xml:space="preserve">Em caso de as cópias não corresponderem a nenhum livro existente na base de dados ocorre a excepção </w:t>
-      </w:r>
-      <w:r>
-        <w:rPr>
-          <w:i/>
-        </w:rPr>
-        <w:t>NO_DATA_FOUND</w:t>
-      </w:r>
-      <w:r>
-        <w:t xml:space="preserve"> e é devolvido o valor -1. Para outros erros é devolvido -2 e em caso de sucesso 0.</w:t>
+        <w:t>bookAndShelvesStats</w:t>
+      </w:r>
+      <w:r>
+        <w:t xml:space="preserve"> é um procedimento um pouco maior, mas nem por isso mais complex. </w:t>
+      </w:r>
+      <w:r>
+        <w:t>Este é responsável por devolve o número total de livros, o número máximo e mínimo de páginas, uma média do número de páginas dos livros e de cópias, o número de prateleiras, a ocupação e finalmente a média da capacidade da nossa biblioteca.</w:t>
+      </w:r>
+    </w:p>
+    <w:p>
+      <w:pPr>
+        <w:ind w:firstLine="0"/>
+      </w:pPr>
+    </w:p>
+    <w:p>
+      <w:pPr>
+        <w:pStyle w:val="Heading6"/>
+        <w:rPr>
+          <w:lang w:val="en-US"/>
+        </w:rPr>
+      </w:pPr>
+      <w:r>
+        <w:rPr>
+          <w:lang w:val="en-US"/>
+        </w:rPr>
+        <w:t xml:space="preserve">PROCEDURE </w:t>
+      </w:r>
+      <w:proofErr w:type="spellStart"/>
+      <w:r>
+        <w:rPr>
+          <w:lang w:val="en-US"/>
+        </w:rPr>
+        <w:t>requisitionsStats</w:t>
+      </w:r>
+      <w:proofErr w:type="spellEnd"/>
+    </w:p>
+    <w:p>
+      <w:pPr>
+        <w:ind w:firstLine="0"/>
+        <w:rPr>
+          <w:sz w:val="18"/>
+          <w:szCs w:val="18"/>
+          <w:lang w:val="en-US"/>
+        </w:rPr>
+      </w:pPr>
+      <w:r>
+        <w:rPr>
+          <w:sz w:val="18"/>
+          <w:szCs w:val="18"/>
+          <w:lang w:val="en-US"/>
+        </w:rPr>
+        <w:t>(</w:t>
+      </w:r>
+      <w:proofErr w:type="spellStart"/>
+      <w:r>
+        <w:rPr>
+          <w:sz w:val="18"/>
+          <w:szCs w:val="18"/>
+          <w:lang w:val="en-US"/>
+        </w:rPr>
+        <w:t>no_entries</w:t>
+      </w:r>
+      <w:proofErr w:type="spellEnd"/>
+      <w:r>
+        <w:rPr>
+          <w:sz w:val="18"/>
+          <w:szCs w:val="18"/>
+          <w:lang w:val="en-US"/>
+        </w:rPr>
+        <w:t xml:space="preserve"> OUT INTEGER, </w:t>
+      </w:r>
+      <w:proofErr w:type="spellStart"/>
+      <w:r>
+        <w:rPr>
+          <w:sz w:val="18"/>
+          <w:szCs w:val="18"/>
+          <w:lang w:val="en-US"/>
+        </w:rPr>
+        <w:t>on_going_reqs</w:t>
+      </w:r>
+      <w:proofErr w:type="spellEnd"/>
+      <w:r>
+        <w:rPr>
+          <w:sz w:val="18"/>
+          <w:szCs w:val="18"/>
+          <w:lang w:val="en-US"/>
+        </w:rPr>
+        <w:t xml:space="preserve"> OUT INTEGER, </w:t>
+      </w:r>
+      <w:proofErr w:type="spellStart"/>
+      <w:r>
+        <w:rPr>
+          <w:sz w:val="18"/>
+          <w:szCs w:val="18"/>
+          <w:lang w:val="en-US"/>
+        </w:rPr>
+        <w:t>finished_reqs</w:t>
+      </w:r>
+      <w:proofErr w:type="spellEnd"/>
+      <w:r>
+        <w:rPr>
+          <w:sz w:val="18"/>
+          <w:szCs w:val="18"/>
+          <w:lang w:val="en-US"/>
+        </w:rPr>
+        <w:t xml:space="preserve"> OUT INTEGER, </w:t>
+      </w:r>
+      <w:proofErr w:type="spellStart"/>
+      <w:r>
+        <w:rPr>
+          <w:sz w:val="18"/>
+          <w:szCs w:val="18"/>
+          <w:lang w:val="en-US"/>
+        </w:rPr>
+        <w:t>no_faulty_reqs</w:t>
+      </w:r>
+      <w:proofErr w:type="spellEnd"/>
+      <w:r>
+        <w:rPr>
+          <w:sz w:val="18"/>
+          <w:szCs w:val="18"/>
+          <w:lang w:val="en-US"/>
+        </w:rPr>
+        <w:t xml:space="preserve"> OUT INTEGER, </w:t>
+      </w:r>
+      <w:proofErr w:type="spellStart"/>
+      <w:r>
+        <w:rPr>
+          <w:sz w:val="18"/>
+          <w:szCs w:val="18"/>
+          <w:lang w:val="en-US"/>
+        </w:rPr>
+        <w:t>avg_reqs_per_day</w:t>
+      </w:r>
+      <w:proofErr w:type="spellEnd"/>
+      <w:r>
+        <w:rPr>
+          <w:sz w:val="18"/>
+          <w:szCs w:val="18"/>
+          <w:lang w:val="en-US"/>
+        </w:rPr>
+        <w:t xml:space="preserve"> OUT FLOAT, </w:t>
+      </w:r>
+      <w:proofErr w:type="spellStart"/>
+      <w:r>
+        <w:rPr>
+          <w:sz w:val="18"/>
+          <w:szCs w:val="18"/>
+          <w:lang w:val="en-US"/>
+        </w:rPr>
+        <w:t>no_days_with_reqs</w:t>
+      </w:r>
+      <w:proofErr w:type="spellEnd"/>
+      <w:r>
+        <w:rPr>
+          <w:sz w:val="18"/>
+          <w:szCs w:val="18"/>
+          <w:lang w:val="en-US"/>
+        </w:rPr>
+        <w:t xml:space="preserve"> OUT INTEGER)</w:t>
+      </w:r>
+    </w:p>
+    <w:p>
+      <w:pPr>
+        <w:ind w:firstLine="0"/>
+        <w:rPr>
+          <w:sz w:val="18"/>
+          <w:szCs w:val="18"/>
+          <w:lang w:val="en-US"/>
+        </w:rPr>
+      </w:pPr>
+    </w:p>
+    <w:p>
+      <w:r>
+        <w:t>Para obter informações estatísticas sobre as requesiç</w:t>
+      </w:r>
+      <w:r>
+        <w:t xml:space="preserve">ões, surge este procedimento. </w:t>
+      </w:r>
+      <w:r>
+        <w:t>Após ser executado é possível retirar a quantidade de empréstimos no sistema, empréstimos ainda não entregues, já entregues e em falta,  a média de empréstimos por dia e o número total de dias em que existiram empréstimos.</w:t>
       </w:r>
     </w:p>
     <w:p/>
     <w:p>
       <w:pPr>
-        <w:pStyle w:val="Heading5"/>
-        <w:rPr>
-          <w:lang w:val="en-US"/>
-        </w:rPr>
-      </w:pPr>
-      <w:r>
-        <w:rPr>
-          <w:lang w:val="en-US"/>
-        </w:rPr>
-        <w:t>PROCEDURE removeCopyDocument</w:t>
-      </w:r>
-    </w:p>
-    <w:p>
-      <w:pPr>
-        <w:rPr>
-          <w:sz w:val="18"/>
-          <w:szCs w:val="18"/>
-          <w:lang w:val="en-US"/>
-        </w:rPr>
-      </w:pPr>
-      <w:r>
-        <w:rPr>
-          <w:sz w:val="18"/>
-          <w:szCs w:val="18"/>
-          <w:lang w:val="en-US"/>
-        </w:rPr>
-        <w:t>(idDoc IN PUBLICACAO.ID_DOC%type, noRem IN PUBLICACAO.TOTAL%type, retVal OUT NUMBER)</w:t>
-      </w:r>
-    </w:p>
-    <w:p>
-      <w:pPr>
-        <w:rPr>
-          <w:sz w:val="18"/>
-          <w:szCs w:val="18"/>
-          <w:lang w:val="en-US"/>
-        </w:rPr>
-      </w:pPr>
-    </w:p>
-    <w:p>
-      <w:pPr>
-        <w:jc w:val="both"/>
-      </w:pPr>
-      <w:r>
-        <w:t xml:space="preserve">Assim como existe a </w:t>
-      </w:r>
-      <w:r>
-        <w:t xml:space="preserve">possibilidade de adicionar livros, através deste procedimento é possível removê-los. Na verdade, e assim como o adicionar de cópias se traduz num incrementar do número de livros disponíveis e total, também o remover se traduz pelo decrementar do número de livros. O procedimento </w:t>
-      </w:r>
-      <w:r>
-        <w:rPr>
-          <w:i/>
-        </w:rPr>
-        <w:t>removeCopyDocument</w:t>
-      </w:r>
-      <w:r>
-        <w:t xml:space="preserve"> começa por procurar documentos com o ID passado por parâmetro. Se encontrar, então procede à procura da sua estante e remove as cópias necessárias da estante diminuindo a sua ocupação e diminuindo também o número de livros totais se estes não se encontrarem de momento </w:t>
-      </w:r>
-      <w:r>
-        <w:t>alugados. Se estiverem alugados é devolvido de imediato 0. Em caso de sucesso é devolvido -1. Da mesma forma é devolvido -1 se o livro não existir na base de dados e -2 para os restantes erros.</w:t>
-      </w:r>
-    </w:p>
-    <w:p>
-      <w:pPr>
-        <w:jc w:val="both"/>
-      </w:pPr>
-    </w:p>
-    <w:p>
-      <w:pPr>
-        <w:pStyle w:val="Heading5"/>
-        <w:rPr>
-          <w:lang w:val="en-US"/>
-        </w:rPr>
-      </w:pPr>
-      <w:r>
-        <w:rPr>
-          <w:lang w:val="en-US"/>
-        </w:rPr>
-        <w:t>PROCEDURE newRequisition</w:t>
-      </w:r>
-    </w:p>
-    <w:p>
-      <w:pPr>
-        <w:jc w:val="both"/>
-        <w:rPr>
-          <w:sz w:val="18"/>
-          <w:szCs w:val="18"/>
-          <w:lang w:val="en-US"/>
-        </w:rPr>
-      </w:pPr>
-      <w:r>
-        <w:rPr>
-          <w:sz w:val="18"/>
-          <w:szCs w:val="18"/>
-          <w:lang w:val="en-US"/>
-        </w:rPr>
-        <w:t>(book_id IN Publicacao.id_doc%type, reader_id IN Pessoa.id_pessoa%type, employee_id IN Pessoa.id_pessoa%type,</w:t>
-      </w:r>
-      <w:r>
-        <w:rPr>
-          <w:sz w:val="18"/>
-          <w:szCs w:val="18"/>
-          <w:lang w:val="en-US"/>
-        </w:rPr>
-        <w:t xml:space="preserve"> </w:t>
-      </w:r>
-      <w:r>
-        <w:rPr>
-          <w:sz w:val="18"/>
-          <w:szCs w:val="18"/>
-          <w:lang w:val="en-US"/>
-        </w:rPr>
-        <w:t>returnValue OUT INTEGER)</w:t>
-      </w:r>
-    </w:p>
-    <w:p>
-      <w:pPr>
-        <w:jc w:val="both"/>
-        <w:rPr>
-          <w:sz w:val="18"/>
-          <w:szCs w:val="18"/>
-          <w:lang w:val="en-US"/>
-        </w:rPr>
-      </w:pPr>
-    </w:p>
-    <w:p>
-      <w:pPr>
-        <w:jc w:val="both"/>
-      </w:pPr>
-      <w:r>
-        <w:t xml:space="preserve">Uma das principais </w:t>
-      </w:r>
-      <w:r>
-        <w:t>funcionalidades de uma biblioteca são os pedidos/alugueres/requisitos de determinados documentos. Este procedimento é então o responsável por criar um novo empréstimo e associá-lo a um livro, a um leitor e a um funcionário.</w:t>
-      </w:r>
-    </w:p>
-    <w:p>
-      <w:pPr>
-        <w:jc w:val="both"/>
-      </w:pPr>
-      <w:r>
-        <w:t xml:space="preserve">Numa fase inicial, este procedimento verifica a existência da publicacação em questão. Se não existir então devolve pela excepção </w:t>
-      </w:r>
-      <w:r>
-        <w:rPr>
-          <w:i/>
-        </w:rPr>
-        <w:t>NO_DATA_FOUND</w:t>
-      </w:r>
-      <w:r>
-        <w:t xml:space="preserve"> o valor -2. Caso contrário prossegue para verificar se o leitor possui os três empréstimos máximos. Se tiver, então não pode prosseguir e devolve -5. Se estudo estiver dentro das normas então este procedimento passa para a verificação seguinte relacionada com os atrasos. Se o utilizador possuir empréstimos em atraso, então não pode alugar mais nada pelo que o procedimento retorna o valor -6. Por fim basta verificar se existem cópias suficientes para que se possa proceder ao empréstimo. Em caso afirmativo, recorre-se à sequência </w:t>
-      </w:r>
-      <w:r>
-        <w:rPr>
-          <w:i/>
-        </w:rPr>
-        <w:t>seq_id_aluguer</w:t>
-      </w:r>
-      <w:r>
-        <w:rPr>
-          <w:i/>
-        </w:rPr>
-        <w:t xml:space="preserve"> </w:t>
-      </w:r>
-      <w:r>
-        <w:t xml:space="preserve">para obter um novo ID para este empréstimo, e insere-se o novo empréstimo na tabela EMPRESTIMO com uma data de entrega com mais uma semana da data actual devolvendo 0. Ao efectuar esta inserção, é disparado o </w:t>
-      </w:r>
-      <w:r>
-        <w:rPr>
-          <w:i/>
-        </w:rPr>
-        <w:t xml:space="preserve">trigger </w:t>
-      </w:r>
-      <w:r>
-        <w:rPr>
-          <w:i/>
-        </w:rPr>
-        <w:t>updateReqsAndCopies</w:t>
-      </w:r>
-      <w:r>
-        <w:t xml:space="preserve"> para actualizar as cópias disponíveis da publicação e o número de empréstimos do leitor. Em caso não existirem seque cópias suficientes para alugar então é devolvido o valor -1</w:t>
-      </w:r>
-      <w:r>
-        <w:t xml:space="preserve"> ou -3. Para os restantes erros está associado um valor de retorno de -4.</w:t>
-      </w:r>
-    </w:p>
-    <w:p>
-      <w:pPr>
-        <w:jc w:val="both"/>
-      </w:pPr>
-    </w:p>
-    <w:p>
-      <w:pPr>
-        <w:jc w:val="both"/>
-      </w:pPr>
-    </w:p>
-    <w:p>
-      <w:pPr>
-        <w:jc w:val="both"/>
-      </w:pPr>
-    </w:p>
-    <w:p>
-      <w:pPr>
-        <w:pStyle w:val="Heading5"/>
-      </w:pPr>
-      <w:r>
-        <w:rPr>
-          <w:lang w:val="en-US"/>
-        </w:rPr>
-        <w:lastRenderedPageBreak/>
-        <w:t>PROCEDURE returnRequisition</w:t>
-      </w:r>
-    </w:p>
-    <w:p>
-      <w:pPr>
-        <w:rPr>
-          <w:sz w:val="18"/>
-          <w:szCs w:val="18"/>
-          <w:lang w:val="en-US"/>
-        </w:rPr>
-      </w:pPr>
-      <w:r>
-        <w:rPr>
-          <w:sz w:val="18"/>
-          <w:szCs w:val="18"/>
-          <w:lang w:val="en-US"/>
-        </w:rPr>
-        <w:t>( req_id IN Emprestimo.id_emprestimo%type, returnValue OUT INTEGER)</w:t>
-      </w:r>
-    </w:p>
-    <w:p>
-      <w:pPr>
-        <w:rPr>
-          <w:sz w:val="18"/>
-          <w:szCs w:val="18"/>
-          <w:lang w:val="en-US"/>
-        </w:rPr>
-      </w:pPr>
-    </w:p>
-    <w:p>
-      <w:r>
-        <w:t xml:space="preserve">Ao </w:t>
-      </w:r>
-      <w:r>
-        <w:t>existir a funcionalidade de efectuar requisitos, surge naturalmente a necessidade de criar um procedimento para efectuar as entregas ou devoluções. Este procedimento foi</w:t>
-      </w:r>
-      <w:r>
-        <w:t xml:space="preserve"> criado com esse mesmo intuito.</w:t>
-      </w:r>
-    </w:p>
-    <w:p>
-      <w:r>
-        <w:t xml:space="preserve">Em primeiro tudo é necessário verificar se o requisito com o ID fornecido é válido e se existe. Para tal, é realizada uma pesquisa e guardada a data de entrega. Se nada tiver sido encontrado, então surge a excepção </w:t>
-      </w:r>
-      <w:r>
-        <w:rPr>
-          <w:i/>
-        </w:rPr>
-        <w:t>NO_DATA_FOUND</w:t>
-      </w:r>
-      <w:r>
-        <w:t xml:space="preserve"> e é devolvido de imediato o valor -2. Se for encontrada, o procedimento continua a executar e verifica se a data de entrega possui alguma data válida. Se possuir, significa que este empréstimo já foi entregue, devolvendo -1, se não é feito o update de encomendas do leitor e é incrementado o número de cópias disponíveis na PUBLICACAO. Nesta situação, tudo correu de forma correcta devolvendo no fim o valor 0. Para outros erros é sempre devolvido o valor -3.</w:t>
-      </w:r>
-    </w:p>
-    <w:p/>
-    <w:p>
-      <w:pPr>
-        <w:pStyle w:val="Heading5"/>
-        <w:rPr>
-          <w:lang w:val="en-US"/>
-        </w:rPr>
-      </w:pPr>
-      <w:r>
-        <w:rPr>
-          <w:lang w:val="en-US"/>
-        </w:rPr>
-        <w:t>PROCEDURE login</w:t>
-      </w:r>
-    </w:p>
-    <w:p>
-      <w:pPr>
-        <w:rPr>
-          <w:sz w:val="18"/>
-          <w:szCs w:val="18"/>
-          <w:lang w:val="en-US"/>
-        </w:rPr>
-      </w:pPr>
-      <w:r>
-        <w:rPr>
-          <w:sz w:val="18"/>
-          <w:szCs w:val="18"/>
-          <w:lang w:val="en-US"/>
-        </w:rPr>
-        <w:t>(username IN AUTENTICACAO.ID_EMPREGADO%type, pw IN AUTENTICACAO.PASSWORD%type, returnValue OUT INTEGER)</w:t>
-      </w:r>
-    </w:p>
-    <w:p>
-      <w:r>
-        <w:t xml:space="preserve">Neste momento, possuimos todos os procedimentos para a gestão da base de dados contudo, falta-nos o procedimento responsável pela autenticação. O procedimento </w:t>
-      </w:r>
-      <w:r>
-        <w:rPr>
-          <w:i/>
-        </w:rPr>
-        <w:t xml:space="preserve">login, </w:t>
-      </w:r>
-      <w:r>
-        <w:t xml:space="preserve">apenas consulta a tabela AUTENTICACAO e verifica se o </w:t>
-      </w:r>
-      <w:r>
-        <w:rPr>
-          <w:i/>
-        </w:rPr>
-        <w:t>username</w:t>
-      </w:r>
-      <w:r>
-        <w:t xml:space="preserve"> e</w:t>
-      </w:r>
-      <w:r>
-        <w:rPr>
-          <w:i/>
-        </w:rPr>
-        <w:t xml:space="preserve"> password </w:t>
-      </w:r>
-      <w:r>
-        <w:t>passados como parâmetros estão correctos dando permissão à aplicação retornando 1. Em caso de insucesso retorna -1.</w:t>
-      </w:r>
-    </w:p>
-    <w:p>
-      <w:pPr>
-        <w:pStyle w:val="Heading5"/>
-      </w:pPr>
-      <w:r>
-        <w:t>Procedimentos estatísticos</w:t>
-      </w:r>
-    </w:p>
-    <w:p>
-      <w:r>
-        <w:t xml:space="preserve">Estes procedimentos não necessitam de um revisão aprofundada. Existem apenas para recolher dados efectuando apenas operações de leitura. São compostos apenas por parâmetros de saída para providenciar os valores estatísticos correspondentes. Os comandos SQL são apenas </w:t>
-      </w:r>
-      <w:r>
-        <w:t>SELECT’s responsáveis pela recolha dos dados e seus tratamentos estatísticos relativos a médias, arredondamentos e contagens.</w:t>
-      </w:r>
-    </w:p>
-    <w:p>
-      <w:r>
-        <w:t>De seguida serão apresentados então os procedimentos estatísticos com breves referências sobre quem eles operam e sobre os dados que recolhem</w:t>
-      </w:r>
-    </w:p>
-    <w:p/>
-    <w:p>
-      <w:pPr>
         <w:pStyle w:val="Heading6"/>
         <w:rPr>
           <w:lang w:val="en-US"/>
@@ -6235,344 +8208,104 @@
         <w:rPr>
           <w:lang w:val="en-US"/>
         </w:rPr>
-        <w:t>PROCEDURE employeesStats</w:t>
-      </w:r>
-    </w:p>
-    <w:p>
-      <w:pPr>
-        <w:rPr>
-          <w:sz w:val="18"/>
-          <w:szCs w:val="18"/>
-          <w:lang w:val="en-US"/>
-        </w:rPr>
-      </w:pPr>
-      <w:r>
-        <w:rPr>
-          <w:lang w:val="en-US"/>
-        </w:rPr>
-        <w:t xml:space="preserve"> </w:t>
-      </w:r>
-      <w:r>
-        <w:rPr>
-          <w:sz w:val="18"/>
-          <w:szCs w:val="18"/>
-          <w:lang w:val="en-US"/>
-        </w:rPr>
-        <w:t>(no_entries OUT INTEGER, fired_employees OUT INTEGER, avg_working_time OUT FLOAT)</w:t>
-      </w:r>
-    </w:p>
-    <w:p>
-      <w:pPr>
-        <w:ind w:firstLine="0"/>
-        <w:rPr>
-          <w:lang w:val="en-US"/>
-        </w:rPr>
-      </w:pPr>
-      <w:r>
-        <w:rPr>
-          <w:lang w:val="en-US"/>
-        </w:rPr>
-        <w:tab/>
-      </w:r>
-    </w:p>
-    <w:p>
-      <w:pPr>
-        <w:ind w:firstLine="707"/>
-      </w:pPr>
-      <w:r>
-        <w:t>Este procedimento permite-nos obter o número de empregados no sistema diferenciando os empregados activos dos despedidos e o tempo médio de trabalho.</w:t>
-      </w:r>
-    </w:p>
-    <w:p>
-      <w:pPr>
-        <w:ind w:firstLine="707"/>
-      </w:pPr>
-    </w:p>
-    <w:p>
-      <w:pPr>
-        <w:pStyle w:val="Heading6"/>
-        <w:rPr>
-          <w:lang w:val="en-US"/>
-        </w:rPr>
-      </w:pPr>
-      <w:r>
-        <w:rPr>
-          <w:lang w:val="en-US"/>
-        </w:rPr>
-        <w:t>PROCEDURE readersStats</w:t>
-      </w:r>
-    </w:p>
-    <w:p>
-      <w:pPr>
-        <w:ind w:firstLine="707"/>
-        <w:rPr>
-          <w:sz w:val="18"/>
-          <w:szCs w:val="18"/>
-          <w:lang w:val="en-US"/>
-        </w:rPr>
-      </w:pPr>
-      <w:r>
-        <w:rPr>
-          <w:sz w:val="18"/>
-          <w:szCs w:val="18"/>
-          <w:lang w:val="en-US"/>
-        </w:rPr>
-        <w:t>(no_entries OUT INTEGER, readers_with_books OUT INTEGER, faulty_readers OUT INTEGER)</w:t>
-      </w:r>
-    </w:p>
-    <w:p>
-      <w:pPr>
-        <w:ind w:firstLine="0"/>
-        <w:rPr>
-          <w:lang w:val="en-US"/>
-        </w:rPr>
-      </w:pPr>
-      <w:r>
-        <w:rPr>
-          <w:lang w:val="en-US"/>
-        </w:rPr>
-        <w:tab/>
-      </w:r>
-    </w:p>
-    <w:p>
-      <w:pPr>
-        <w:ind w:firstLine="0"/>
-      </w:pPr>
-      <w:r>
-        <w:rPr>
-          <w:lang w:val="en-US"/>
-        </w:rPr>
-        <w:tab/>
-      </w:r>
-      <w:r>
-        <w:t xml:space="preserve">Para dados relativos aos leitores, existe o procedimento </w:t>
-      </w:r>
-      <w:r>
-        <w:rPr>
-          <w:i/>
-        </w:rPr>
-        <w:t>readersStats</w:t>
-      </w:r>
-      <w:r>
-        <w:t xml:space="preserve"> que devolve o número total de leitores no sistema, o número de leitores com empréstimos e em falta para com alguma entrega.</w:t>
-      </w:r>
-    </w:p>
-    <w:p>
-      <w:pPr>
-        <w:pStyle w:val="Heading6"/>
-        <w:rPr>
-          <w:lang w:val="en-US"/>
-        </w:rPr>
-      </w:pPr>
-      <w:r>
-        <w:rPr>
-          <w:lang w:val="en-US"/>
-        </w:rPr>
-        <w:lastRenderedPageBreak/>
-        <w:t>PROCEDURE booksAndShelvesStats</w:t>
-      </w:r>
-    </w:p>
-    <w:p>
-      <w:pPr>
-        <w:ind w:firstLine="0"/>
-        <w:rPr>
-          <w:sz w:val="18"/>
-          <w:szCs w:val="18"/>
-          <w:lang w:val="en-US"/>
-        </w:rPr>
-      </w:pPr>
-      <w:r>
-        <w:rPr>
-          <w:sz w:val="18"/>
-          <w:szCs w:val="18"/>
-          <w:lang w:val="en-US"/>
-        </w:rPr>
-        <w:t>(no_books OUT INTEGER, max_pages OUT INTEGER, min_pages OUT INTEGER,</w:t>
-      </w:r>
-      <w:r>
-        <w:rPr>
-          <w:sz w:val="18"/>
-          <w:szCs w:val="18"/>
-          <w:lang w:val="en-US"/>
-        </w:rPr>
-        <w:t xml:space="preserve"> </w:t>
-      </w:r>
-      <w:r>
-        <w:rPr>
-          <w:sz w:val="18"/>
-          <w:szCs w:val="18"/>
-          <w:lang w:val="en-US"/>
-        </w:rPr>
-        <w:t>avg_pages OUT FLOAT, avg_copies OUT FLOAT, no_shelves OUT INTEGER,</w:t>
-      </w:r>
-      <w:r>
-        <w:rPr>
-          <w:sz w:val="18"/>
-          <w:szCs w:val="18"/>
-          <w:lang w:val="en-US"/>
-        </w:rPr>
-        <w:t xml:space="preserve"> </w:t>
-      </w:r>
-      <w:r>
-        <w:rPr>
-          <w:sz w:val="18"/>
-          <w:szCs w:val="18"/>
-          <w:lang w:val="en-US"/>
-        </w:rPr>
-        <w:t>occupation OUT FLOAT, avg_capacity OUT FLOAT)</w:t>
-      </w:r>
-    </w:p>
-    <w:p>
-      <w:pPr>
-        <w:ind w:firstLine="0"/>
-        <w:rPr>
-          <w:lang w:val="en-US"/>
-        </w:rPr>
-      </w:pPr>
-    </w:p>
-    <w:p>
-      <w:pPr>
-        <w:ind w:firstLine="0"/>
-      </w:pPr>
-      <w:r>
-        <w:rPr>
-          <w:lang w:val="en-US"/>
-        </w:rPr>
-        <w:tab/>
-      </w:r>
-      <w:r>
-        <w:rPr>
-          <w:i/>
-        </w:rPr>
-        <w:t>bookAndShelvesStats</w:t>
-      </w:r>
-      <w:r>
-        <w:t xml:space="preserve"> é um procedimento um pouco maior, mas nem por isso mais complex. </w:t>
-      </w:r>
-      <w:r>
-        <w:t>Este é responsável por devolve o número total de livros, o número máximo e mínimo de páginas, uma média do número de páginas dos livros e de cópias, o número de prateleiras, a ocupação e finalmente a média da capacidade da nossa biblioteca.</w:t>
-      </w:r>
-    </w:p>
-    <w:p>
-      <w:pPr>
-        <w:ind w:firstLine="0"/>
-      </w:pPr>
-    </w:p>
-    <w:p>
-      <w:pPr>
-        <w:pStyle w:val="Heading6"/>
-        <w:rPr>
-          <w:lang w:val="en-US"/>
-        </w:rPr>
-      </w:pPr>
-      <w:r>
-        <w:rPr>
-          <w:lang w:val="en-US"/>
-        </w:rPr>
-        <w:t>PROCEDURE requisitionsStats</w:t>
-      </w:r>
-    </w:p>
-    <w:p>
-      <w:pPr>
-        <w:ind w:firstLine="0"/>
-        <w:rPr>
-          <w:sz w:val="18"/>
-          <w:szCs w:val="18"/>
-          <w:lang w:val="en-US"/>
-        </w:rPr>
-      </w:pPr>
-      <w:r>
-        <w:rPr>
-          <w:sz w:val="18"/>
-          <w:szCs w:val="18"/>
-          <w:lang w:val="en-US"/>
-        </w:rPr>
-        <w:t>(no_entries OUT INTEGER, on_going_reqs OUT INTEGER, finished_reqs OUT INTEGER,</w:t>
-      </w:r>
-      <w:r>
-        <w:rPr>
-          <w:sz w:val="18"/>
-          <w:szCs w:val="18"/>
-          <w:lang w:val="en-US"/>
-        </w:rPr>
-        <w:t xml:space="preserve"> </w:t>
-      </w:r>
-      <w:r>
-        <w:rPr>
-          <w:sz w:val="18"/>
-          <w:szCs w:val="18"/>
-          <w:lang w:val="en-US"/>
-        </w:rPr>
-        <w:t>no_faulty_reqs OUT INTEGER, avg_reqs_per_day OUT FLOAT, no_days_with_reqs OUT INTEGER)</w:t>
-      </w:r>
-    </w:p>
-    <w:p>
-      <w:pPr>
-        <w:ind w:firstLine="0"/>
-        <w:rPr>
-          <w:sz w:val="18"/>
-          <w:szCs w:val="18"/>
-          <w:lang w:val="en-US"/>
-        </w:rPr>
-      </w:pPr>
-    </w:p>
-    <w:p>
-      <w:r>
-        <w:t>Para obter informações estatísticas sobre as requesiç</w:t>
-      </w:r>
-      <w:r>
-        <w:t xml:space="preserve">ões, surge este procedimento. </w:t>
-      </w:r>
-      <w:r>
-        <w:t>Após ser executado é possível retirar a quantidade de empréstimos no sistema, empréstimos ainda não entregues, já entregues e em falta,  a média de empréstimos por dia e o número total de dias em que existiram empréstimos.</w:t>
-      </w:r>
-    </w:p>
-    <w:p/>
-    <w:p>
-      <w:pPr>
-        <w:pStyle w:val="Heading6"/>
-        <w:rPr>
-          <w:lang w:val="en-US"/>
-        </w:rPr>
-      </w:pPr>
-      <w:r>
-        <w:rPr>
-          <w:lang w:val="en-US"/>
-        </w:rPr>
-        <w:t>PROCEDURE authorsAndPublishersStats</w:t>
-      </w:r>
-    </w:p>
-    <w:p>
-      <w:pPr>
-        <w:rPr>
-          <w:sz w:val="18"/>
-          <w:szCs w:val="18"/>
-          <w:lang w:val="en-US"/>
-        </w:rPr>
-      </w:pPr>
-      <w:r>
-        <w:rPr>
-          <w:sz w:val="18"/>
-          <w:szCs w:val="18"/>
-          <w:lang w:val="en-US"/>
-        </w:rPr>
-        <w:t>(no_authors OUT INTEGER, avg_doc_per_author OUT FLOAT,</w:t>
-      </w:r>
-      <w:r>
-        <w:rPr>
-          <w:sz w:val="18"/>
-          <w:szCs w:val="18"/>
-          <w:lang w:val="en-US"/>
-        </w:rPr>
-        <w:t xml:space="preserve"> </w:t>
-      </w:r>
-      <w:r>
-        <w:rPr>
-          <w:sz w:val="18"/>
-          <w:szCs w:val="18"/>
-          <w:lang w:val="en-US"/>
-        </w:rPr>
-        <w:t>no_publishers OUT INTEGER, avg_doc_per_publisher OUT FLOAT)</w:t>
+        <w:t xml:space="preserve">PROCEDURE </w:t>
+      </w:r>
+      <w:proofErr w:type="spellStart"/>
+      <w:r>
+        <w:rPr>
+          <w:lang w:val="en-US"/>
+        </w:rPr>
+        <w:t>authorsAndPublishersStats</w:t>
+      </w:r>
+      <w:proofErr w:type="spellEnd"/>
+    </w:p>
+    <w:p>
+      <w:pPr>
+        <w:rPr>
+          <w:sz w:val="18"/>
+          <w:szCs w:val="18"/>
+          <w:lang w:val="en-US"/>
+        </w:rPr>
+      </w:pPr>
+      <w:r>
+        <w:rPr>
+          <w:sz w:val="18"/>
+          <w:szCs w:val="18"/>
+          <w:lang w:val="en-US"/>
+        </w:rPr>
+        <w:t>(</w:t>
+      </w:r>
+      <w:proofErr w:type="spellStart"/>
+      <w:r>
+        <w:rPr>
+          <w:sz w:val="18"/>
+          <w:szCs w:val="18"/>
+          <w:lang w:val="en-US"/>
+        </w:rPr>
+        <w:t>no_authors</w:t>
+      </w:r>
+      <w:proofErr w:type="spellEnd"/>
+      <w:r>
+        <w:rPr>
+          <w:sz w:val="18"/>
+          <w:szCs w:val="18"/>
+          <w:lang w:val="en-US"/>
+        </w:rPr>
+        <w:t xml:space="preserve"> OUT INTEGER, </w:t>
+      </w:r>
+      <w:proofErr w:type="spellStart"/>
+      <w:r>
+        <w:rPr>
+          <w:sz w:val="18"/>
+          <w:szCs w:val="18"/>
+          <w:lang w:val="en-US"/>
+        </w:rPr>
+        <w:t>avg_doc_per_author</w:t>
+      </w:r>
+      <w:proofErr w:type="spellEnd"/>
+      <w:r>
+        <w:rPr>
+          <w:sz w:val="18"/>
+          <w:szCs w:val="18"/>
+          <w:lang w:val="en-US"/>
+        </w:rPr>
+        <w:t xml:space="preserve"> OUT FLOAT, </w:t>
+      </w:r>
+      <w:proofErr w:type="spellStart"/>
+      <w:r>
+        <w:rPr>
+          <w:sz w:val="18"/>
+          <w:szCs w:val="18"/>
+          <w:lang w:val="en-US"/>
+        </w:rPr>
+        <w:t>no_publishers</w:t>
+      </w:r>
+      <w:proofErr w:type="spellEnd"/>
+      <w:r>
+        <w:rPr>
+          <w:sz w:val="18"/>
+          <w:szCs w:val="18"/>
+          <w:lang w:val="en-US"/>
+        </w:rPr>
+        <w:t xml:space="preserve"> OUT INTEGER, </w:t>
+      </w:r>
+      <w:proofErr w:type="spellStart"/>
+      <w:r>
+        <w:rPr>
+          <w:sz w:val="18"/>
+          <w:szCs w:val="18"/>
+          <w:lang w:val="en-US"/>
+        </w:rPr>
+        <w:t>avg_doc_per_publisher</w:t>
+      </w:r>
+      <w:proofErr w:type="spellEnd"/>
+      <w:r>
+        <w:rPr>
+          <w:sz w:val="18"/>
+          <w:szCs w:val="18"/>
+          <w:lang w:val="en-US"/>
+        </w:rPr>
+        <w:t xml:space="preserve"> OUT FLOAT)</w:t>
       </w:r>
     </w:p>
     <w:p>
@@ -6621,12 +8354,16 @@
         <w:ind w:left="707"/>
       </w:pPr>
       <w:r>
+        <w:lastRenderedPageBreak/>
         <w:t>getPrateleira</w:t>
       </w:r>
     </w:p>
     <w:p>
       <w:pPr>
         <w:jc w:val="both"/>
+        <w:rPr>
+          <w:lang w:val="en-US"/>
+        </w:rPr>
       </w:pPr>
       <w:r>
         <w:t>À semelhança da função anterior, esta tem como objectivo a devolução do ID_</w:t>
@@ -6635,25 +8372,107 @@
         <w:t xml:space="preserve"> ID_PRATELEIRA</w:t>
       </w:r>
       <w:r>
-        <w:t>para uma dada prateleira cujo género é igual ao fornecido como parâmetro de entrada. Em caso de não encontrar devolve  -1.</w:t>
-      </w:r>
-    </w:p>
-    <w:p>
-      <w:pPr>
-        <w:jc w:val="both"/>
+        <w:t xml:space="preserve">para uma dada prateleira cujo género é igual ao fornecido como parâmetro de entrada. </w:t>
+      </w:r>
+      <w:proofErr w:type="spellStart"/>
+      <w:r>
+        <w:rPr>
+          <w:lang w:val="en-US"/>
+        </w:rPr>
+        <w:t>Em</w:t>
+      </w:r>
+      <w:proofErr w:type="spellEnd"/>
+      <w:r>
+        <w:rPr>
+          <w:lang w:val="en-US"/>
+        </w:rPr>
+        <w:t xml:space="preserve"> </w:t>
+      </w:r>
+      <w:proofErr w:type="spellStart"/>
+      <w:r>
+        <w:rPr>
+          <w:lang w:val="en-US"/>
+        </w:rPr>
+        <w:t>caso</w:t>
+      </w:r>
+      <w:proofErr w:type="spellEnd"/>
+      <w:r>
+        <w:rPr>
+          <w:lang w:val="en-US"/>
+        </w:rPr>
+        <w:t xml:space="preserve"> de </w:t>
+      </w:r>
+      <w:proofErr w:type="spellStart"/>
+      <w:r>
+        <w:rPr>
+          <w:lang w:val="en-US"/>
+        </w:rPr>
+        <w:t>não</w:t>
+      </w:r>
+      <w:proofErr w:type="spellEnd"/>
+      <w:r>
+        <w:rPr>
+          <w:lang w:val="en-US"/>
+        </w:rPr>
+        <w:t xml:space="preserve"> </w:t>
+      </w:r>
+      <w:proofErr w:type="spellStart"/>
+      <w:r>
+        <w:rPr>
+          <w:lang w:val="en-US"/>
+        </w:rPr>
+        <w:t>encontrar</w:t>
+      </w:r>
+      <w:proofErr w:type="spellEnd"/>
+      <w:r>
+        <w:rPr>
+          <w:lang w:val="en-US"/>
+        </w:rPr>
+        <w:t xml:space="preserve"> </w:t>
+      </w:r>
+      <w:proofErr w:type="gramStart"/>
+      <w:r>
+        <w:rPr>
+          <w:lang w:val="en-US"/>
+        </w:rPr>
+        <w:t>devolve  -</w:t>
+      </w:r>
+      <w:proofErr w:type="gramEnd"/>
+      <w:r>
+        <w:rPr>
+          <w:lang w:val="en-US"/>
+        </w:rPr>
+        <w:t>1.</w:t>
+      </w:r>
+    </w:p>
+    <w:p>
+      <w:pPr>
+        <w:jc w:val="both"/>
+        <w:rPr>
+          <w:lang w:val="en-US"/>
+        </w:rPr>
       </w:pPr>
     </w:p>
     <w:p>
       <w:pPr>
         <w:pStyle w:val="Heading4"/>
-      </w:pPr>
-      <w:r>
+        <w:rPr>
+          <w:lang w:val="en-US"/>
+        </w:rPr>
+      </w:pPr>
+      <w:r>
+        <w:rPr>
+          <w:lang w:val="en-US"/>
+        </w:rPr>
         <w:t>Triggers</w:t>
       </w:r>
     </w:p>
     <w:p>
       <w:pPr>
         <w:jc w:val="both"/>
+        <w:rPr>
+          <w:lang w:val="en-US"/>
+        </w:rPr>
       </w:pPr>
     </w:p>
     <w:p>
@@ -6667,25 +8486,85 @@
         <w:rPr>
           <w:lang w:val="en-US"/>
         </w:rPr>
-        <w:t xml:space="preserve">TRIGGER checkShelf </w:t>
-      </w:r>
-    </w:p>
-    <w:p>
-      <w:pPr>
-        <w:jc w:val="both"/>
-        <w:rPr>
-          <w:sz w:val="18"/>
-          <w:szCs w:val="18"/>
-          <w:lang w:val="en-US"/>
-        </w:rPr>
-      </w:pPr>
-      <w:r>
-        <w:rPr>
-          <w:sz w:val="18"/>
-          <w:szCs w:val="18"/>
-          <w:lang w:val="en-US"/>
-        </w:rPr>
-        <w:t>AFTER UPDATE OF TOTAL ON PUBLICACAO FOR EACH ROW WHEN (new.total != old.total)</w:t>
+        <w:t xml:space="preserve">TRIGGER </w:t>
+      </w:r>
+      <w:proofErr w:type="spellStart"/>
+      <w:r>
+        <w:rPr>
+          <w:lang w:val="en-US"/>
+        </w:rPr>
+        <w:t>checkShelf</w:t>
+      </w:r>
+      <w:proofErr w:type="spellEnd"/>
+      <w:r>
+        <w:rPr>
+          <w:lang w:val="en-US"/>
+        </w:rPr>
+        <w:t xml:space="preserve"> </w:t>
+      </w:r>
+    </w:p>
+    <w:p>
+      <w:pPr>
+        <w:jc w:val="both"/>
+        <w:rPr>
+          <w:sz w:val="18"/>
+          <w:szCs w:val="18"/>
+          <w:lang w:val="en-US"/>
+        </w:rPr>
+      </w:pPr>
+      <w:r>
+        <w:rPr>
+          <w:sz w:val="18"/>
+          <w:szCs w:val="18"/>
+          <w:lang w:val="en-US"/>
+        </w:rPr>
+        <w:t>AFTER UPDATE OF TOTAL ON PUBLICACAO FOR EACH ROW WHEN (</w:t>
+      </w:r>
+      <w:proofErr w:type="spellStart"/>
+      <w:proofErr w:type="gramStart"/>
+      <w:r>
+        <w:rPr>
+          <w:sz w:val="18"/>
+          <w:szCs w:val="18"/>
+          <w:lang w:val="en-US"/>
+        </w:rPr>
+        <w:t>new.total</w:t>
+      </w:r>
+      <w:proofErr w:type="spellEnd"/>
+      <w:r>
+        <w:rPr>
+          <w:sz w:val="18"/>
+          <w:szCs w:val="18"/>
+          <w:lang w:val="en-US"/>
+        </w:rPr>
+        <w:t xml:space="preserve"> !</w:t>
+      </w:r>
+      <w:proofErr w:type="gramEnd"/>
+      <w:r>
+        <w:rPr>
+          <w:sz w:val="18"/>
+          <w:szCs w:val="18"/>
+          <w:lang w:val="en-US"/>
+        </w:rPr>
+        <w:t xml:space="preserve">= </w:t>
+      </w:r>
+      <w:proofErr w:type="spellStart"/>
+      <w:r>
+        <w:rPr>
+          <w:sz w:val="18"/>
+          <w:szCs w:val="18"/>
+          <w:lang w:val="en-US"/>
+        </w:rPr>
+        <w:t>old.total</w:t>
+      </w:r>
+      <w:proofErr w:type="spellEnd"/>
+      <w:r>
+        <w:rPr>
+          <w:sz w:val="18"/>
+          <w:szCs w:val="18"/>
+          <w:lang w:val="en-US"/>
+        </w:rPr>
+        <w:t>)</w:t>
       </w:r>
     </w:p>
     <w:p>
@@ -6728,11 +8607,7 @@
         <w:t>update</w:t>
       </w:r>
       <w:r>
-        <w:t xml:space="preserve"> no campo total </w:t>
-      </w:r>
-      <w:r>
-        <w:lastRenderedPageBreak/>
-        <w:t xml:space="preserve">da tabela </w:t>
+        <w:t xml:space="preserve"> no campo total da tabela </w:t>
       </w:r>
       <w:r>
         <w:rPr>
@@ -6767,16 +8642,155 @@
         <w:t>Diagramas de classes</w:t>
       </w:r>
     </w:p>
-    <w:p/>
-    <w:p>
-      <w:pPr>
-        <w:pStyle w:val="Heading4"/>
-      </w:pPr>
-      <w:r>
-        <w:t>Códigos de erros</w:t>
+    <w:p>
+      <w:pPr>
+        <w:jc w:val="both"/>
+      </w:pPr>
+      <w:r>
+        <w:t xml:space="preserve">O diagrama de classes da nossa aplicação, revela a simplicidade da aplicação graças à integração da base dados. </w:t>
+      </w:r>
+    </w:p>
+    <w:p>
+      <w:pPr>
+        <w:jc w:val="both"/>
+      </w:pPr>
+      <w:r>
+        <w:t xml:space="preserve">Sendo assim existe a classe </w:t>
+      </w:r>
+      <w:r>
+        <w:rPr>
+          <w:i/>
+        </w:rPr>
+        <w:t>DatabaseHandler</w:t>
+      </w:r>
+      <w:r>
+        <w:rPr>
+          <w:i/>
+        </w:rPr>
+        <w:t xml:space="preserve"> </w:t>
+      </w:r>
+      <w:r>
+        <w:t>responsável pelo método que estabelece a ligação com a base de dados (</w:t>
+      </w:r>
+      <w:r>
+        <w:rPr>
+          <w:i/>
+        </w:rPr>
+        <w:t>connect</w:t>
+      </w:r>
+      <w:r>
+        <w:t>) e por todos os métodos que contém as chamad</w:t>
+      </w:r>
+      <w:r>
+        <w:t xml:space="preserve">as a procedimentos do servidor da base dados ou que contém simples </w:t>
+      </w:r>
+      <w:r>
+        <w:rPr>
+          <w:i/>
+        </w:rPr>
+        <w:t>queries SQL</w:t>
+      </w:r>
+      <w:r>
+        <w:t xml:space="preserve"> que apenas realizam pesquisas.</w:t>
+      </w:r>
+    </w:p>
+    <w:p>
+      <w:pPr>
+        <w:jc w:val="both"/>
+      </w:pPr>
+      <w:r>
+        <w:t xml:space="preserve">Na prática, as acções provocadas pelos botões e caixas de texto da interface gráfica, provocam eventos que chamam </w:t>
+      </w:r>
+      <w:r>
+        <w:t xml:space="preserve">os </w:t>
+      </w:r>
+      <w:r>
+        <w:t xml:space="preserve">simples métodos pertencentes à classe </w:t>
+      </w:r>
+      <w:r>
+        <w:rPr>
+          <w:i/>
+        </w:rPr>
+        <w:t>databaseHandler</w:t>
+      </w:r>
+      <w:r>
+        <w:t xml:space="preserve"> responsáveis por devolver os dados prontos a ser utilizados.</w:t>
+      </w:r>
+    </w:p>
+    <w:p>
+      <w:pPr>
+        <w:jc w:val="both"/>
+      </w:pPr>
+      <w:r>
+        <w:t xml:space="preserve">A classe </w:t>
+      </w:r>
+      <w:r>
+        <w:rPr>
+          <w:i/>
+        </w:rPr>
+        <w:t>Validation</w:t>
+      </w:r>
+      <w:r>
+        <w:t xml:space="preserve"> é meramente um local para guardar um conjunto de funções extretamente úteis e frequentemente usadas que permitem formatar determinado tipo de dados, principalmente datas e verificar se determinadas </w:t>
+      </w:r>
+      <w:r>
+        <w:rPr>
+          <w:i/>
+        </w:rPr>
+        <w:t>Strings</w:t>
+      </w:r>
+      <w:r>
+        <w:t xml:space="preserve"> são valores numérios.</w:t>
+      </w:r>
+    </w:p>
+    <w:p>
+      <w:pPr>
+        <w:ind w:firstLine="708"/>
+        <w:jc w:val="both"/>
+      </w:pPr>
+      <w:r>
+        <w:t>Relativamente ás estruturas de dados da aplicação, estas já foram explicadas na seccção estruturas de dados, mais a cima neste relatório.</w:t>
+      </w:r>
+    </w:p>
+    <w:p>
+      <w:pPr>
+        <w:ind w:firstLine="708"/>
+        <w:jc w:val="both"/>
+      </w:pPr>
+      <w:r>
+        <w:t xml:space="preserve">Por fim a classe </w:t>
+      </w:r>
+      <w:r>
+        <w:rPr>
+          <w:i/>
+        </w:rPr>
+        <w:t>Constants</w:t>
+      </w:r>
+      <w:r>
+        <w:t xml:space="preserve"> é responsável por guardar as referências para os vários menus, de forma a que se possa realizar uma navegação entre menus simples e eficaz.</w:t>
+      </w:r>
+    </w:p>
+    <w:p>
+      <w:pPr>
+        <w:ind w:firstLine="708"/>
+        <w:jc w:val="both"/>
+      </w:pPr>
+      <w:r>
+        <w:t>A leitura desta descriçãoi não dispensa a consulta do diagrama de classes que segue em anexos</w:t>
       </w:r>
       <w:bookmarkStart w:id="26" w:name="_GoBack"/>
       <w:bookmarkEnd w:id="26"/>
+      <w:r>
+        <w:t>.</w:t>
+      </w:r>
+    </w:p>
+    <w:p>
+      <w:pPr>
+        <w:pStyle w:val="Heading4"/>
+      </w:pPr>
+      <w:r>
+        <w:t>Códigos de erros</w:t>
+      </w:r>
     </w:p>
     <w:p>
       <w:pPr>
@@ -8966,7 +10980,7 @@
 </file>
 
 <file path=customXml/itemProps1.xml><?xml version="1.0" encoding="utf-8"?>
-<ds:datastoreItem xmlns:ds="http://schemas.openxmlformats.org/officeDocument/2006/customXml" ds:itemID="{998A5CBF-4BAA-4CD6-9144-F1B6847895F9}">
+<ds:datastoreItem xmlns:ds="http://schemas.openxmlformats.org/officeDocument/2006/customXml" ds:itemID="{005902C5-3743-4CB1-AC72-66E57AF3B2C4}">
   <ds:schemaRefs>
     <ds:schemaRef ds:uri="http://schemas.openxmlformats.org/officeDocument/2006/bibliography"/>
   </ds:schemaRefs>

</xml_diff>